<commit_message>
Keith & Cedric - added code for ChooseActivity.java & RoomActivity.java
</commit_message>
<xml_diff>
--- a/Technical Report.docx
+++ b/Technical Report.docx
@@ -230,12 +230,21 @@
                 <w:sz w:val="24"/>
               </w:rPr>
             </w:pPr>
+            <w:proofErr w:type="spellStart"/>
             <w:r>
               <w:rPr>
                 <w:rFonts w:cs="Arial"/>
                 <w:sz w:val="24"/>
               </w:rPr>
-              <w:t>Github username:</w:t>
+              <w:t>Github</w:t>
+            </w:r>
+            <w:proofErr w:type="spellEnd"/>
+            <w:r>
+              <w:rPr>
+                <w:rFonts w:cs="Arial"/>
+                <w:sz w:val="24"/>
+              </w:rPr>
+              <w:t xml:space="preserve"> username:</w:t>
             </w:r>
             <w:r>
               <w:rPr>
@@ -350,12 +359,21 @@
                 <w:sz w:val="24"/>
               </w:rPr>
             </w:pPr>
+            <w:proofErr w:type="spellStart"/>
             <w:r>
               <w:rPr>
                 <w:rFonts w:cs="Arial"/>
                 <w:sz w:val="24"/>
               </w:rPr>
-              <w:t>Github username:</w:t>
+              <w:t>Github</w:t>
+            </w:r>
+            <w:proofErr w:type="spellEnd"/>
+            <w:r>
+              <w:rPr>
+                <w:rFonts w:cs="Arial"/>
+                <w:sz w:val="24"/>
+              </w:rPr>
+              <w:t xml:space="preserve"> username:</w:t>
             </w:r>
           </w:p>
           <w:p>
@@ -367,6 +385,7 @@
                 <w:sz w:val="24"/>
               </w:rPr>
             </w:pPr>
+            <w:proofErr w:type="spellStart"/>
             <w:r>
               <w:rPr>
                 <w:rFonts w:cs="Arial"/>
@@ -375,6 +394,7 @@
               </w:rPr>
               <w:t>keithfeeneyNCI</w:t>
             </w:r>
+            <w:proofErr w:type="spellEnd"/>
           </w:p>
           <w:p>
             <w:pPr>
@@ -496,12 +516,21 @@
                 <w:sz w:val="24"/>
               </w:rPr>
             </w:pPr>
+            <w:proofErr w:type="spellStart"/>
             <w:r>
               <w:rPr>
                 <w:rFonts w:cs="Arial"/>
                 <w:sz w:val="24"/>
               </w:rPr>
-              <w:t>Github username:</w:t>
+              <w:t>Github</w:t>
+            </w:r>
+            <w:proofErr w:type="spellEnd"/>
+            <w:r>
+              <w:rPr>
+                <w:rFonts w:cs="Arial"/>
+                <w:sz w:val="24"/>
+              </w:rPr>
+              <w:t xml:space="preserve"> username:</w:t>
             </w:r>
           </w:p>
           <w:p>
@@ -512,6 +541,7 @@
                 <w:lang w:val="en-IE"/>
               </w:rPr>
             </w:pPr>
+            <w:proofErr w:type="spellStart"/>
             <w:r>
               <w:rPr>
                 <w:rFonts w:cs="Arial"/>
@@ -520,6 +550,7 @@
               </w:rPr>
               <w:t>Paddyyyyyyyy</w:t>
             </w:r>
+            <w:proofErr w:type="spellEnd"/>
           </w:p>
         </w:tc>
         <w:tc>
@@ -598,12 +629,21 @@
                 <w:sz w:val="24"/>
               </w:rPr>
             </w:pPr>
+            <w:proofErr w:type="spellStart"/>
             <w:r>
               <w:rPr>
                 <w:rFonts w:cs="Arial"/>
                 <w:sz w:val="24"/>
               </w:rPr>
-              <w:t>Github username:</w:t>
+              <w:t>Github</w:t>
+            </w:r>
+            <w:proofErr w:type="spellEnd"/>
+            <w:r>
+              <w:rPr>
+                <w:rFonts w:cs="Arial"/>
+                <w:sz w:val="24"/>
+              </w:rPr>
+              <w:t xml:space="preserve"> username:</w:t>
             </w:r>
           </w:p>
           <w:p>
@@ -716,12 +756,21 @@
                 <w:sz w:val="24"/>
               </w:rPr>
             </w:pPr>
+            <w:proofErr w:type="spellStart"/>
             <w:r>
               <w:rPr>
                 <w:rFonts w:cs="Arial"/>
                 <w:sz w:val="24"/>
               </w:rPr>
-              <w:t>Github username:</w:t>
+              <w:t>Github</w:t>
+            </w:r>
+            <w:proofErr w:type="spellEnd"/>
+            <w:r>
+              <w:rPr>
+                <w:rFonts w:cs="Arial"/>
+                <w:sz w:val="24"/>
+              </w:rPr>
+              <w:t xml:space="preserve"> username:</w:t>
             </w:r>
           </w:p>
           <w:p>
@@ -733,6 +782,7 @@
                 <w:sz w:val="24"/>
               </w:rPr>
             </w:pPr>
+            <w:proofErr w:type="spellStart"/>
             <w:r>
               <w:rPr>
                 <w:rFonts w:cs="Arial"/>
@@ -741,6 +791,7 @@
               </w:rPr>
               <w:t>CedricVz</w:t>
             </w:r>
+            <w:proofErr w:type="spellEnd"/>
           </w:p>
           <w:p>
             <w:pPr>
@@ -767,8 +818,6 @@
         </w:rPr>
         <w:t>Audio Acoustic Assistant</w:t>
       </w:r>
-      <w:bookmarkStart w:id="0" w:name="_GoBack"/>
-      <w:bookmarkEnd w:id="0"/>
     </w:p>
     <w:p>
       <w:pPr>
@@ -4202,7 +4251,7 @@
         <w:lastRenderedPageBreak/>
         <w:fldChar w:fldCharType="end"/>
       </w:r>
-      <w:bookmarkStart w:id="1" w:name="_Toc386657037"/>
+      <w:bookmarkStart w:id="0" w:name="_Toc386657037"/>
       <w:r>
         <w:rPr>
           <w:lang w:val="en-IE"/>
@@ -4215,7 +4264,7 @@
         </w:rPr>
         <w:t>ary</w:t>
       </w:r>
-      <w:bookmarkEnd w:id="1"/>
+      <w:bookmarkEnd w:id="0"/>
     </w:p>
     <w:p>
       <w:pPr>
@@ -4306,8 +4355,8 @@
           <w:lang w:val="en-IE"/>
         </w:rPr>
       </w:pPr>
-      <w:bookmarkStart w:id="2" w:name="_Toc316977395"/>
-      <w:bookmarkStart w:id="3" w:name="_Toc386657038"/>
+      <w:bookmarkStart w:id="1" w:name="_Toc316977395"/>
+      <w:bookmarkStart w:id="2" w:name="_Toc386657038"/>
       <w:r>
         <w:rPr>
           <w:i w:val="0"/>
@@ -4319,8 +4368,8 @@
         </w:rPr>
         <w:t>Definitions, Acronyms, and Abbreviations</w:t>
       </w:r>
+      <w:bookmarkEnd w:id="1"/>
       <w:bookmarkEnd w:id="2"/>
-      <w:bookmarkEnd w:id="3"/>
     </w:p>
     <w:p>
       <w:pPr>
@@ -4363,7 +4412,7 @@
           <w:lang w:val="en-IE"/>
         </w:rPr>
       </w:pPr>
-      <w:bookmarkStart w:id="4" w:name="_Toc386657039"/>
+      <w:bookmarkStart w:id="3" w:name="_Toc386657039"/>
       <w:r>
         <w:rPr>
           <w:lang w:val="en-IE"/>
@@ -4371,6 +4420,73 @@
         <w:lastRenderedPageBreak/>
         <w:t>Introduction</w:t>
       </w:r>
+      <w:bookmarkEnd w:id="3"/>
+    </w:p>
+    <w:p>
+      <w:pPr>
+        <w:spacing w:after="0"/>
+        <w:jc w:val="left"/>
+        <w:rPr>
+          <w:lang w:val="en-IE"/>
+        </w:rPr>
+      </w:pPr>
+      <w:bookmarkStart w:id="4" w:name="_Toc386657040"/>
+      <w:r>
+        <w:rPr>
+          <w:lang w:val="en-IE"/>
+        </w:rPr>
+        <w:t xml:space="preserve">The project is for the likes of YouTubers, home-made recording studios and for novice people in presenting an event such as </w:t>
+      </w:r>
+      <w:r>
+        <w:rPr>
+          <w:lang w:val="en-IE"/>
+        </w:rPr>
+        <w:t>party in a small venue</w:t>
+      </w:r>
+      <w:r>
+        <w:rPr>
+          <w:lang w:val="en-IE"/>
+        </w:rPr>
+        <w:t>. It is not necessary for the user to have prior knowledge. Sound engineering itself is rather complicated and can require expensive equipment and knowledge to get the acoustics of a room just right.</w:t>
+      </w:r>
+    </w:p>
+    <w:p>
+      <w:pPr>
+        <w:spacing w:after="0"/>
+        <w:jc w:val="left"/>
+        <w:rPr>
+          <w:lang w:val="en-IE"/>
+        </w:rPr>
+      </w:pPr>
+    </w:p>
+    <w:p>
+      <w:pPr>
+        <w:spacing w:after="0"/>
+        <w:jc w:val="left"/>
+        <w:rPr>
+          <w:lang w:val="en-IE"/>
+        </w:rPr>
+      </w:pPr>
+      <w:r>
+        <w:rPr>
+          <w:lang w:val="en-IE"/>
+        </w:rPr>
+        <w:t xml:space="preserve">The aim is to simplify this process by providing an Android app. The database within the app will contain an extensive amount of default figures and calculations, allowing the user to simply clap their hands to see how their current acoustics of their room is. Then they will be able to input the size of the room, and get the required measurements, RT60, size of materials in their room, such as their carpet or walls. Steps for this will be included. </w:t>
+      </w:r>
+    </w:p>
+    <w:p>
+      <w:pPr>
+        <w:pStyle w:val="Heading2"/>
+        <w:rPr>
+          <w:lang w:val="en-IE"/>
+        </w:rPr>
+      </w:pPr>
+      <w:r>
+        <w:rPr>
+          <w:lang w:val="en-IE"/>
+        </w:rPr>
+        <w:t>Background</w:t>
+      </w:r>
       <w:bookmarkEnd w:id="4"/>
     </w:p>
     <w:p>
@@ -4383,56 +4499,13 @@
         <w:rPr>
           <w:lang w:val="en-IE"/>
         </w:rPr>
-        <w:t xml:space="preserve">This template for </w:t>
-      </w:r>
-      <w:r>
-        <w:rPr>
-          <w:lang w:val="en-IE"/>
-        </w:rPr>
-        <w:t>technical report</w:t>
-      </w:r>
-      <w:r>
-        <w:rPr>
-          <w:lang w:val="en-IE"/>
-        </w:rPr>
-        <w:t xml:space="preserve"> is provided for your convenience. It should be seen as a guide rather than a</w:t>
-      </w:r>
-      <w:r>
-        <w:rPr>
-          <w:lang w:val="en-IE"/>
-        </w:rPr>
-        <w:t>n</w:t>
-      </w:r>
-      <w:r>
-        <w:rPr>
-          <w:lang w:val="en-IE"/>
-        </w:rPr>
-        <w:t xml:space="preserve"> obligatory form. Your individual </w:t>
-      </w:r>
-      <w:r>
-        <w:rPr>
-          <w:lang w:val="en-IE"/>
-        </w:rPr>
-        <w:t>report</w:t>
-      </w:r>
-      <w:r>
-        <w:rPr>
-          <w:lang w:val="en-IE"/>
-        </w:rPr>
-        <w:t xml:space="preserve"> might require changes in terms of format or content (i.e., headings) or both.</w:t>
-      </w:r>
-    </w:p>
-    <w:p>
-      <w:pPr>
-        <w:rPr>
-          <w:lang w:val="en-IE"/>
-        </w:rPr>
-      </w:pPr>
-      <w:r>
-        <w:rPr>
-          <w:lang w:val="en-IE"/>
-        </w:rPr>
-        <w:t>Print on one side of the paper only (this will be the right</w:t>
+        <w:t xml:space="preserve">The original idea came from Cedric who is a sound engineer. In early 2016, Cedric saw there was a niche in the market or such an app. </w:t>
+      </w:r>
+      <w:r>
+        <w:rPr>
+          <w:lang w:val="en-IE"/>
+        </w:rPr>
+        <w:t xml:space="preserve">He wanted to create something that would help simplify the process, but was lacking knowledge for technologies and was unsure about how he would go about it. </w:t>
       </w:r>
       <w:r>
         <w:rPr>
@@ -4440,18 +4513,6 @@
         </w:rPr>
         <w:t xml:space="preserve"> </w:t>
       </w:r>
-      <w:r>
-        <w:rPr>
-          <w:lang w:val="en-IE"/>
-        </w:rPr>
-        <w:t>hand side when the pages are bound)</w:t>
-      </w:r>
-      <w:r>
-        <w:rPr>
-          <w:lang w:val="en-IE"/>
-        </w:rPr>
-        <w:t>.</w:t>
-      </w:r>
     </w:p>
     <w:p>
       <w:pPr>
@@ -4460,12 +4521,12 @@
           <w:lang w:val="en-IE"/>
         </w:rPr>
       </w:pPr>
-      <w:bookmarkStart w:id="5" w:name="_Toc386657040"/>
-      <w:r>
-        <w:rPr>
-          <w:lang w:val="en-IE"/>
-        </w:rPr>
-        <w:t>Background</w:t>
+      <w:bookmarkStart w:id="5" w:name="_Toc386657041"/>
+      <w:r>
+        <w:rPr>
+          <w:lang w:val="en-IE"/>
+        </w:rPr>
+        <w:t>Motivation</w:t>
       </w:r>
       <w:bookmarkEnd w:id="5"/>
     </w:p>
@@ -4479,7 +4540,19 @@
         <w:rPr>
           <w:lang w:val="en-IE"/>
         </w:rPr>
-        <w:t>Details about the chosen area</w:t>
+        <w:t xml:space="preserve">The motivation stemmed from when Cedric and Keith created a website for the Web Application Development module </w:t>
+      </w:r>
+      <w:r>
+        <w:rPr>
+          <w:lang w:val="en-IE"/>
+        </w:rPr>
+        <w:t>in</w:t>
+      </w:r>
+      <w:r>
+        <w:rPr>
+          <w:lang w:val="en-IE"/>
+        </w:rPr>
+        <w:t xml:space="preserve"> our previous semester. It was decided by the team that we would continue this and develop this into an Android application. </w:t>
       </w:r>
     </w:p>
     <w:p>
@@ -4489,12 +4562,12 @@
           <w:lang w:val="en-IE"/>
         </w:rPr>
       </w:pPr>
-      <w:bookmarkStart w:id="6" w:name="_Toc386657041"/>
-      <w:r>
-        <w:rPr>
-          <w:lang w:val="en-IE"/>
-        </w:rPr>
-        <w:t>Motivation</w:t>
+      <w:bookmarkStart w:id="6" w:name="_Toc386657042"/>
+      <w:r>
+        <w:rPr>
+          <w:lang w:val="en-IE"/>
+        </w:rPr>
+        <w:t>Project Overview</w:t>
       </w:r>
       <w:bookmarkEnd w:id="6"/>
     </w:p>
@@ -4508,7 +4581,31 @@
         <w:rPr>
           <w:lang w:val="en-IE"/>
         </w:rPr>
-        <w:t>Why?</w:t>
+        <w:t>T</w:t>
+      </w:r>
+      <w:r>
+        <w:rPr>
+          <w:lang w:val="en-IE"/>
+        </w:rPr>
+        <w:t>he Project itself is run over 13</w:t>
+      </w:r>
+      <w:r>
+        <w:rPr>
+          <w:lang w:val="en-IE"/>
+        </w:rPr>
+        <w:t xml:space="preserve"> weeks. The first few weeks, we were dealing with the Proposal and the Requirements Specification. From Week 4 </w:t>
+      </w:r>
+      <w:r>
+        <w:rPr>
+          <w:lang w:val="en-IE"/>
+        </w:rPr>
+        <w:t>– 10 we were learning how to use Android Studio as well as learning spe</w:t>
+      </w:r>
+      <w:r>
+        <w:rPr>
+          <w:lang w:val="en-IE"/>
+        </w:rPr>
+        <w:t xml:space="preserve">cific coding relevant to the Project as well as dealing with errors, etc. This was in preparation for writing coding for the app. On Week 9 &amp; 10, a prototype was developed to show our app in the Mid-Point Presentation. After this, we were building on the prototype to develop the app further to the end result. </w:t>
       </w:r>
     </w:p>
     <w:p>
@@ -4518,12 +4615,12 @@
           <w:lang w:val="en-IE"/>
         </w:rPr>
       </w:pPr>
-      <w:bookmarkStart w:id="7" w:name="_Toc386657042"/>
-      <w:r>
-        <w:rPr>
-          <w:lang w:val="en-IE"/>
-        </w:rPr>
-        <w:t>Project Overview</w:t>
+      <w:bookmarkStart w:id="7" w:name="_Toc386657043"/>
+      <w:r>
+        <w:rPr>
+          <w:lang w:val="en-IE"/>
+        </w:rPr>
+        <w:t>Target group</w:t>
       </w:r>
       <w:bookmarkEnd w:id="7"/>
     </w:p>
@@ -4537,7 +4634,25 @@
         <w:rPr>
           <w:lang w:val="en-IE"/>
         </w:rPr>
-        <w:t>What?</w:t>
+        <w:t>The target group is both men and women, 18 – 40, who run Android vers</w:t>
+      </w:r>
+      <w:r>
+        <w:rPr>
+          <w:lang w:val="en-IE"/>
+        </w:rPr>
+        <w:t>ions 4.1 (Jelly Bean) to 7.1 (Nougat).</w:t>
+      </w:r>
+      <w:r>
+        <w:rPr>
+          <w:lang w:val="en-IE"/>
+        </w:rPr>
+        <w:t xml:space="preserve"> Most Android users use these version, with a </w:t>
+      </w:r>
+      <w:r>
+        <w:rPr>
+          <w:lang w:val="en-IE"/>
+        </w:rPr>
+        <w:t>minute amount</w:t>
       </w:r>
       <w:r>
         <w:rPr>
@@ -4545,6 +4660,80 @@
         </w:rPr>
         <w:t xml:space="preserve"> </w:t>
       </w:r>
+      <w:r>
+        <w:rPr>
+          <w:lang w:val="en-IE"/>
+        </w:rPr>
+        <w:t xml:space="preserve">(2%) </w:t>
+      </w:r>
+      <w:r>
+        <w:rPr>
+          <w:lang w:val="en-IE"/>
+        </w:rPr>
+        <w:t>of users using a previous version</w:t>
+      </w:r>
+      <w:r>
+        <w:rPr>
+          <w:lang w:val="en-IE"/>
+        </w:rPr>
+        <w:t>. 2.8% are currently using 7.x, but this has been included this version to allow for future proofing.</w:t>
+      </w:r>
+      <w:sdt>
+        <w:sdtPr>
+          <w:rPr>
+            <w:lang w:val="en-IE"/>
+          </w:rPr>
+          <w:id w:val="-2002642354"/>
+          <w:citation/>
+        </w:sdtPr>
+        <w:sdtContent>
+          <w:r>
+            <w:rPr>
+              <w:lang w:val="en-IE"/>
+            </w:rPr>
+            <w:fldChar w:fldCharType="begin"/>
+          </w:r>
+          <w:r>
+            <w:rPr>
+              <w:lang w:val="en-IE"/>
+            </w:rPr>
+            <w:instrText xml:space="preserve"> CITATION Goond1 \l 6153 </w:instrText>
+          </w:r>
+          <w:r>
+            <w:rPr>
+              <w:lang w:val="en-IE"/>
+            </w:rPr>
+            <w:fldChar w:fldCharType="separate"/>
+          </w:r>
+          <w:r>
+            <w:rPr>
+              <w:noProof/>
+              <w:lang w:val="en-IE"/>
+            </w:rPr>
+            <w:t xml:space="preserve"> </w:t>
+          </w:r>
+          <w:r>
+            <w:rPr>
+              <w:noProof/>
+              <w:lang w:val="en-IE"/>
+            </w:rPr>
+            <w:t>(Google, n.d.)</w:t>
+          </w:r>
+          <w:r>
+            <w:rPr>
+              <w:lang w:val="en-IE"/>
+            </w:rPr>
+            <w:fldChar w:fldCharType="end"/>
+          </w:r>
+        </w:sdtContent>
+      </w:sdt>
+    </w:p>
+    <w:p>
+      <w:pPr>
+        <w:rPr>
+          <w:lang w:val="en-IE"/>
+        </w:rPr>
+      </w:pPr>
     </w:p>
     <w:p>
       <w:pPr>
@@ -4553,68 +4742,173 @@
           <w:lang w:val="en-IE"/>
         </w:rPr>
       </w:pPr>
-      <w:bookmarkStart w:id="8" w:name="_Toc386657043"/>
-      <w:r>
-        <w:rPr>
-          <w:lang w:val="en-IE"/>
-        </w:rPr>
-        <w:t>Target group</w:t>
+      <w:bookmarkStart w:id="8" w:name="_Toc386657044"/>
+      <w:r>
+        <w:rPr>
+          <w:lang w:val="en-IE"/>
+        </w:rPr>
+        <w:t>Technologies</w:t>
       </w:r>
       <w:bookmarkEnd w:id="8"/>
     </w:p>
     <w:p>
       <w:pPr>
         <w:rPr>
-          <w:lang w:val="en-IE"/>
-        </w:rPr>
-      </w:pPr>
-    </w:p>
-    <w:p>
-      <w:pPr>
-        <w:pStyle w:val="Heading2"/>
-        <w:rPr>
-          <w:lang w:val="en-IE"/>
-        </w:rPr>
-      </w:pPr>
-      <w:bookmarkStart w:id="9" w:name="_Toc386657044"/>
-      <w:r>
-        <w:rPr>
-          <w:lang w:val="en-IE"/>
-        </w:rPr>
-        <w:t>Technologies</w:t>
-      </w:r>
+          <w:u w:val="single"/>
+          <w:lang w:val="en-IE"/>
+        </w:rPr>
+      </w:pPr>
+      <w:r>
+        <w:rPr>
+          <w:u w:val="single"/>
+          <w:lang w:val="en-IE"/>
+        </w:rPr>
+        <w:t>Android Studio</w:t>
+      </w:r>
+    </w:p>
+    <w:p>
+      <w:pPr>
+        <w:rPr>
+          <w:lang w:val="en-IE"/>
+        </w:rPr>
+      </w:pPr>
+      <w:r>
+        <w:rPr>
+          <w:lang w:val="en-IE"/>
+        </w:rPr>
+        <w:t xml:space="preserve">Android Studio uses Java, XML and C++ embedded into the software. Android Studio is used to create apps specifically for Android devices. In this Project, Android Studio is used to create our application. </w:t>
+      </w:r>
+    </w:p>
+    <w:p>
+      <w:pPr>
+        <w:rPr>
+          <w:u w:val="single"/>
+          <w:lang w:val="en-IE"/>
+        </w:rPr>
+      </w:pPr>
+      <w:proofErr w:type="spellStart"/>
+      <w:r>
+        <w:rPr>
+          <w:u w:val="single"/>
+          <w:lang w:val="en-IE"/>
+        </w:rPr>
+        <w:t>SqlL</w:t>
+      </w:r>
+      <w:bookmarkStart w:id="9" w:name="_GoBack"/>
       <w:bookmarkEnd w:id="9"/>
-    </w:p>
-    <w:p>
-      <w:pPr>
-        <w:rPr>
-          <w:lang w:val="en-IE"/>
-        </w:rPr>
-      </w:pPr>
-      <w:r>
-        <w:rPr>
-          <w:lang w:val="en-IE"/>
-        </w:rPr>
-        <w:t>How</w:t>
-      </w:r>
-      <w:r>
-        <w:rPr>
-          <w:lang w:val="en-IE"/>
-        </w:rPr>
-        <w:t>?</w:t>
-      </w:r>
-      <w:r>
-        <w:rPr>
-          <w:lang w:val="en-IE"/>
-        </w:rPr>
-        <w:t xml:space="preserve"> - Brief description of the technologies used in the project</w:t>
-      </w:r>
-      <w:r>
-        <w:rPr>
-          <w:lang w:val="en-IE"/>
-        </w:rPr>
-        <w:t>. Do not copy &amp; paste descriptions from websites here, but describe what it is and how it contributes to your project.</w:t>
-      </w:r>
+      <w:r>
+        <w:rPr>
+          <w:u w:val="single"/>
+          <w:lang w:val="en-IE"/>
+        </w:rPr>
+        <w:t>ite</w:t>
+      </w:r>
+    </w:p>
+    <w:p>
+      <w:pPr>
+        <w:rPr>
+          <w:lang w:val="en-IE"/>
+        </w:rPr>
+      </w:pPr>
+      <w:proofErr w:type="spellEnd"/>
+      <w:r>
+        <w:rPr>
+          <w:lang w:val="en-IE"/>
+        </w:rPr>
+        <w:t>holds values of login system</w:t>
+      </w:r>
+    </w:p>
+    <w:p>
+      <w:pPr>
+        <w:rPr>
+          <w:lang w:val="en-IE"/>
+        </w:rPr>
+      </w:pPr>
+      <w:proofErr w:type="spellStart"/>
+      <w:r>
+        <w:rPr>
+          <w:lang w:val="en-IE"/>
+        </w:rPr>
+        <w:t>MySql</w:t>
+      </w:r>
+      <w:proofErr w:type="spellEnd"/>
+      <w:r>
+        <w:rPr>
+          <w:lang w:val="en-IE"/>
+        </w:rPr>
+        <w:t>,</w:t>
+      </w:r>
+    </w:p>
+    <w:p>
+      <w:pPr>
+        <w:rPr>
+          <w:lang w:val="en-IE"/>
+        </w:rPr>
+      </w:pPr>
+      <w:r>
+        <w:rPr>
+          <w:lang w:val="en-IE"/>
+        </w:rPr>
+        <w:t>Java,</w:t>
+      </w:r>
+      <w:r>
+        <w:rPr>
+          <w:lang w:val="en-IE"/>
+        </w:rPr>
+        <w:t xml:space="preserve"> - programming in Android Studio</w:t>
+      </w:r>
+    </w:p>
+    <w:p>
+      <w:pPr>
+        <w:rPr>
+          <w:lang w:val="en-IE"/>
+        </w:rPr>
+      </w:pPr>
+      <w:r>
+        <w:rPr>
+          <w:lang w:val="en-IE"/>
+        </w:rPr>
+        <w:t>XML,</w:t>
+      </w:r>
+      <w:r>
+        <w:rPr>
+          <w:lang w:val="en-IE"/>
+        </w:rPr>
+        <w:t xml:space="preserve"> - values for layouts, design, manifest</w:t>
+      </w:r>
+    </w:p>
+    <w:p>
+      <w:pPr>
+        <w:rPr>
+          <w:lang w:val="en-IE"/>
+        </w:rPr>
+      </w:pPr>
+      <w:r>
+        <w:rPr>
+          <w:lang w:val="en-IE"/>
+        </w:rPr>
+        <w:t>C++, - C-Binding in Android Studio</w:t>
+      </w:r>
+    </w:p>
+    <w:p>
+      <w:pPr>
+        <w:rPr>
+          <w:lang w:val="en-IE"/>
+        </w:rPr>
+      </w:pPr>
+      <w:r>
+        <w:rPr>
+          <w:lang w:val="en-IE"/>
+        </w:rPr>
+        <w:t>Adobe Fireworks &amp; GIMP – image editing</w:t>
+      </w:r>
+    </w:p>
+    <w:p>
+      <w:pPr>
+        <w:rPr>
+          <w:lang w:val="en-IE"/>
+        </w:rPr>
+      </w:pPr>
     </w:p>
     <w:p>
       <w:pPr>
@@ -6763,7 +7057,7 @@
         <w:rFonts w:ascii="Times New Roman" w:hAnsi="Times New Roman"/>
         <w:noProof/>
       </w:rPr>
-      <w:t>- 4 -</w:t>
+      <w:t>- 15 -</w:t>
     </w:r>
     <w:r>
       <w:rPr>
@@ -9490,11 +9784,68 @@
 </file>
 
 <file path=customXml/item1.xml><?xml version="1.0" encoding="utf-8"?>
-<b:Sources xmlns:b="http://schemas.openxmlformats.org/officeDocument/2006/bibliography" xmlns="http://schemas.openxmlformats.org/officeDocument/2006/bibliography" SelectedStyle="\APA.XSL" StyleName="APA"/>
+<b:Sources xmlns:b="http://schemas.openxmlformats.org/officeDocument/2006/bibliography" xmlns="http://schemas.openxmlformats.org/officeDocument/2006/bibliography" SelectedStyle="\APA.XSL" StyleName="APA">
+  <b:Source>
+    <b:Tag>Goond1</b:Tag>
+    <b:SourceType>InternetSite</b:SourceType>
+    <b:Guid>{BD54D467-03DB-4611-B062-08D9593069F4}</b:Guid>
+    <b:Author>
+      <b:Author>
+        <b:Corporate>Google</b:Corporate>
+      </b:Author>
+    </b:Author>
+    <b:Title>Dashboards</b:Title>
+    <b:Year>n.d.</b:Year>
+    <b:YearAccessed>2017</b:YearAccessed>
+    <b:MonthAccessed>February</b:MonthAccessed>
+    <b:DayAccessed>8</b:DayAccessed>
+    <b:URL>https://developer.android.com/about/dashboards/index.html</b:URL>
+    <b:RefOrder>1</b:RefOrder>
+  </b:Source>
+  <b:Source>
+    <b:Tag>Chrnd</b:Tag>
+    <b:SourceType>InternetSite</b:SourceType>
+    <b:Guid>{557B3F66-C807-449D-8873-80295790C6A2}</b:Guid>
+    <b:Author>
+      <b:Author>
+        <b:NameList>
+          <b:Person>
+            <b:Last>Hagelskjaer</b:Last>
+            <b:First>Christian</b:First>
+          </b:Person>
+        </b:NameList>
+      </b:Author>
+    </b:Author>
+    <b:Title>Reverberation time (RT 60) – what is it and why is it important?</b:Title>
+    <b:Year>n.d.</b:Year>
+    <b:YearAccessed>2017</b:YearAccessed>
+    <b:MonthAccessed>February</b:MonthAccessed>
+    <b:DayAccessed>7</b:DayAccessed>
+    <b:URL>http://www.hzandbits.com/articles/recording-studio-project-index/recording-studio-design-theory/reverberation-time-rt-60/#.WJnJ8TuLSUl</b:URL>
+    <b:RefOrder>2</b:RefOrder>
+  </b:Source>
+  <b:Source>
+    <b:Tag>Bal17</b:Tag>
+    <b:SourceType>InternetSite</b:SourceType>
+    <b:Guid>{14C7C06A-2EDA-45DA-B1BD-ACFEF9D4F58C}</b:Guid>
+    <b:Title>AAA - Grid</b:Title>
+    <b:Year>2017</b:Year>
+    <b:Author>
+      <b:Author>
+        <b:Corporate>Balsamiq Studios, LLC; McMorrow, F.</b:Corporate>
+      </b:Author>
+    </b:Author>
+    <b:YearAccessed>2017</b:YearAccessed>
+    <b:MonthAccessed>February</b:MonthAccessed>
+    <b:DayAccessed>17</b:DayAccessed>
+    <b:URL>https://epiccool.mybalsamiq.com/projects/aaa/grid</b:URL>
+    <b:RefOrder>3</b:RefOrder>
+  </b:Source>
+</b:Sources>
 </file>
 
 <file path=customXml/itemProps1.xml><?xml version="1.0" encoding="utf-8"?>
-<ds:datastoreItem xmlns:ds="http://schemas.openxmlformats.org/officeDocument/2006/customXml" ds:itemID="{FE51F990-7641-46F2-AEEE-80FD7FBCC1A8}">
+<ds:datastoreItem xmlns:ds="http://schemas.openxmlformats.org/officeDocument/2006/customXml" ds:itemID="{F4DC2277-B00D-4233-9EBC-32AA2C0AE7EB}">
   <ds:schemaRefs>
     <ds:schemaRef ds:uri="http://schemas.openxmlformats.org/officeDocument/2006/bibliography"/>
   </ds:schemaRefs>

</xml_diff>

<commit_message>
Removed double word in Tachnical Report. Added Presentation Slides, deleted unusable Word file
</commit_message>
<xml_diff>
--- a/Technical Report.docx
+++ b/Technical Report.docx
@@ -1,6 +1,6 @@
 
 <file path=word/document.xml><?xml version="1.0" encoding="utf-8"?>
-<w:document xmlns:wpc="http://schemas.microsoft.com/office/word/2010/wordprocessingCanvas" xmlns:cx="http://schemas.microsoft.com/office/drawing/2014/chartex" xmlns:cx1="http://schemas.microsoft.com/office/drawing/2015/9/8/chartex" xmlns:cx2="http://schemas.microsoft.com/office/drawing/2015/10/21/chartex" xmlns:cx3="http://schemas.microsoft.com/office/drawing/2016/5/9/chartex" xmlns:cx4="http://schemas.microsoft.com/office/drawing/2016/5/10/chartex" xmlns:cx5="http://schemas.microsoft.com/office/drawing/2016/5/11/chartex" xmlns:cx6="http://schemas.microsoft.com/office/drawing/2016/5/12/chartex" xmlns:cx7="http://schemas.microsoft.com/office/drawing/2016/5/13/chartex" xmlns:cx8="http://schemas.microsoft.com/office/drawing/2016/5/14/chartex" xmlns:mc="http://schemas.openxmlformats.org/markup-compatibility/2006" xmlns:o="urn:schemas-microsoft-com:office:office" xmlns:r="http://schemas.openxmlformats.org/officeDocument/2006/relationships" xmlns:m="http://schemas.openxmlformats.org/officeDocument/2006/math" xmlns:v="urn:schemas-microsoft-com:vml" xmlns:wp14="http://schemas.microsoft.com/office/word/2010/wordprocessingDrawing" xmlns:wp="http://schemas.openxmlformats.org/drawingml/2006/wordprocessingDrawing" xmlns:w10="urn:schemas-microsoft-com:office:word" xmlns:w="http://schemas.openxmlformats.org/wordprocessingml/2006/main" xmlns:w14="http://schemas.microsoft.com/office/word/2010/wordml" xmlns:w15="http://schemas.microsoft.com/office/word/2012/wordml" xmlns:w16se="http://schemas.microsoft.com/office/word/2015/wordml/symex" xmlns:wpg="http://schemas.microsoft.com/office/word/2010/wordprocessingGroup" xmlns:wpi="http://schemas.microsoft.com/office/word/2010/wordprocessingInk" xmlns:wne="http://schemas.microsoft.com/office/word/2006/wordml" xmlns:wps="http://schemas.microsoft.com/office/word/2010/wordprocessingShape" mc:Ignorable="w14 w15 w16se wp14">
+<w:document xmlns:wpc="http://schemas.microsoft.com/office/word/2010/wordprocessingCanvas" xmlns:cx="http://schemas.microsoft.com/office/drawing/2014/chartex" xmlns:mc="http://schemas.openxmlformats.org/markup-compatibility/2006" xmlns:o="urn:schemas-microsoft-com:office:office" xmlns:r="http://schemas.openxmlformats.org/officeDocument/2006/relationships" xmlns:m="http://schemas.openxmlformats.org/officeDocument/2006/math" xmlns:v="urn:schemas-microsoft-com:vml" xmlns:wp14="http://schemas.microsoft.com/office/word/2010/wordprocessingDrawing" xmlns:wp="http://schemas.openxmlformats.org/drawingml/2006/wordprocessingDrawing" xmlns:w10="urn:schemas-microsoft-com:office:word" xmlns:w="http://schemas.openxmlformats.org/wordprocessingml/2006/main" xmlns:w14="http://schemas.microsoft.com/office/word/2010/wordml" xmlns:w15="http://schemas.microsoft.com/office/word/2012/wordml" xmlns:w16se="http://schemas.microsoft.com/office/word/2015/wordml/symex" xmlns:wpg="http://schemas.microsoft.com/office/word/2010/wordprocessingGroup" xmlns:wpi="http://schemas.microsoft.com/office/word/2010/wordprocessingInk" xmlns:wne="http://schemas.microsoft.com/office/word/2006/wordml" xmlns:wps="http://schemas.microsoft.com/office/word/2010/wordprocessingShape" mc:Ignorable="w14 w15 w16se wp14">
   <w:body>
     <w:p>
       <w:pPr>
@@ -849,7 +849,7 @@
       <w:r>
         <w:rPr>
           <w:noProof/>
-          <w:lang w:val="es-VE" w:eastAsia="es-VE"/>
+          <w:lang w:val="en-IE" w:eastAsia="en-IE"/>
         </w:rPr>
         <w:drawing>
           <wp:inline distT="0" distB="0" distL="0" distR="0">
@@ -4355,7 +4355,6 @@
         <w:rPr>
           <w:lang w:val="en-IE"/>
         </w:rPr>
-        <w:lastRenderedPageBreak/>
         <w:t>Executive Summ</w:t>
       </w:r>
       <w:r>
@@ -4364,8 +4363,8 @@
         </w:rPr>
         <w:t>ary</w:t>
       </w:r>
+      <w:bookmarkEnd w:id="1"/>
       <w:bookmarkEnd w:id="0"/>
-      <w:bookmarkEnd w:id="1"/>
     </w:p>
     <w:p>
       <w:pPr>
@@ -4759,7 +4758,6 @@
         <w:rPr>
           <w:lang w:val="en-IE"/>
         </w:rPr>
-        <w:lastRenderedPageBreak/>
         <w:t>Introduction</w:t>
       </w:r>
       <w:bookmarkEnd w:id="5"/>
@@ -4814,16 +4812,10 @@
         <w:rPr>
           <w:lang w:val="en-IE"/>
         </w:rPr>
-        <w:t xml:space="preserve">The aim is to simplify this process by providing an Android app. The </w:t>
-      </w:r>
-      <w:proofErr w:type="spellStart"/>
-      <w:r>
-        <w:rPr>
-          <w:lang w:val="en-IE"/>
-        </w:rPr>
-        <w:t>the</w:t>
-      </w:r>
-      <w:proofErr w:type="spellEnd"/>
+        <w:t>The aim is to simplify this process by providing an Android app. The</w:t>
+      </w:r>
+      <w:bookmarkStart w:id="8" w:name="_GoBack"/>
+      <w:bookmarkEnd w:id="8"/>
       <w:r>
         <w:rPr>
           <w:lang w:val="en-IE"/>
@@ -4892,7 +4884,7 @@
           <w:lang w:val="en-IE"/>
         </w:rPr>
       </w:pPr>
-      <w:bookmarkStart w:id="8" w:name="_Toc480196192"/>
+      <w:bookmarkStart w:id="9" w:name="_Toc480196192"/>
       <w:r>
         <w:rPr>
           <w:lang w:val="en-IE"/>
@@ -4900,7 +4892,7 @@
         <w:t>Background</w:t>
       </w:r>
       <w:bookmarkEnd w:id="7"/>
-      <w:bookmarkEnd w:id="8"/>
+      <w:bookmarkEnd w:id="9"/>
     </w:p>
     <w:p>
       <w:pPr>
@@ -4946,16 +4938,16 @@
           <w:lang w:val="en-IE"/>
         </w:rPr>
       </w:pPr>
-      <w:bookmarkStart w:id="9" w:name="_Toc386657041"/>
-      <w:bookmarkStart w:id="10" w:name="_Toc480196193"/>
+      <w:bookmarkStart w:id="10" w:name="_Toc386657041"/>
+      <w:bookmarkStart w:id="11" w:name="_Toc480196193"/>
       <w:r>
         <w:rPr>
           <w:lang w:val="en-IE"/>
         </w:rPr>
         <w:t>Motivation</w:t>
       </w:r>
-      <w:bookmarkEnd w:id="9"/>
       <w:bookmarkEnd w:id="10"/>
+      <w:bookmarkEnd w:id="11"/>
     </w:p>
     <w:p>
       <w:pPr>
@@ -4989,16 +4981,16 @@
           <w:lang w:val="en-IE"/>
         </w:rPr>
       </w:pPr>
-      <w:bookmarkStart w:id="11" w:name="_Toc386657042"/>
-      <w:bookmarkStart w:id="12" w:name="_Toc480196194"/>
+      <w:bookmarkStart w:id="12" w:name="_Toc386657042"/>
+      <w:bookmarkStart w:id="13" w:name="_Toc480196194"/>
       <w:r>
         <w:rPr>
           <w:lang w:val="en-IE"/>
         </w:rPr>
         <w:t>Project Overview</w:t>
       </w:r>
-      <w:bookmarkEnd w:id="11"/>
       <w:bookmarkEnd w:id="12"/>
+      <w:bookmarkEnd w:id="13"/>
     </w:p>
     <w:p>
       <w:pPr>
@@ -5034,14 +5026,7 @@
         <w:rPr>
           <w:lang w:val="en-IE"/>
         </w:rPr>
-        <w:t xml:space="preserve">cific coding relevant to </w:t>
-      </w:r>
-      <w:r>
-        <w:rPr>
-          <w:lang w:val="en-IE"/>
-        </w:rPr>
-        <w:lastRenderedPageBreak/>
-        <w:t xml:space="preserve">the Project as well as dealing with errors, etc. This was in preparation for writing coding for the app. On Week 9 &amp; 10, a prototype was developed to show our app in the Mid-Point Presentation. After this, we were building on the prototype to develop the app further to the end result. </w:t>
+        <w:t xml:space="preserve">cific coding relevant to the Project as well as dealing with errors, etc. This was in preparation for writing coding for the app. On Week 9 &amp; 10, a prototype was developed to show our app in the Mid-Point Presentation. After this, we were building on the prototype to develop the app further to the end result. </w:t>
       </w:r>
     </w:p>
     <w:p>
@@ -5051,16 +5036,16 @@
           <w:lang w:val="en-IE"/>
         </w:rPr>
       </w:pPr>
-      <w:bookmarkStart w:id="13" w:name="_Toc386657043"/>
-      <w:bookmarkStart w:id="14" w:name="_Toc480196195"/>
+      <w:bookmarkStart w:id="14" w:name="_Toc386657043"/>
+      <w:bookmarkStart w:id="15" w:name="_Toc480196195"/>
       <w:r>
         <w:rPr>
           <w:lang w:val="en-IE"/>
         </w:rPr>
         <w:t>Target group</w:t>
       </w:r>
-      <w:bookmarkEnd w:id="13"/>
       <w:bookmarkEnd w:id="14"/>
+      <w:bookmarkEnd w:id="15"/>
     </w:p>
     <w:p>
       <w:pPr>
@@ -5154,6 +5139,7 @@
           <w:id w:val="-2002642354"/>
           <w:citation/>
         </w:sdtPr>
+        <w:sdtEndPr/>
         <w:sdtContent>
           <w:r>
             <w:rPr>
@@ -5210,16 +5196,16 @@
           <w:lang w:val="en-IE"/>
         </w:rPr>
       </w:pPr>
-      <w:bookmarkStart w:id="15" w:name="_Toc386657044"/>
-      <w:bookmarkStart w:id="16" w:name="_Toc480196196"/>
+      <w:bookmarkStart w:id="16" w:name="_Toc386657044"/>
+      <w:bookmarkStart w:id="17" w:name="_Toc480196196"/>
       <w:r>
         <w:rPr>
           <w:lang w:val="en-IE"/>
         </w:rPr>
         <w:t>Technologies</w:t>
       </w:r>
-      <w:bookmarkEnd w:id="15"/>
       <w:bookmarkEnd w:id="16"/>
+      <w:bookmarkEnd w:id="17"/>
     </w:p>
     <w:p>
       <w:pPr>
@@ -5378,16 +5364,16 @@
           <w:lang w:val="en-IE"/>
         </w:rPr>
       </w:pPr>
-      <w:bookmarkStart w:id="17" w:name="_Toc386657045"/>
-      <w:bookmarkStart w:id="18" w:name="_Toc480196197"/>
+      <w:bookmarkStart w:id="18" w:name="_Toc386657045"/>
+      <w:bookmarkStart w:id="19" w:name="_Toc480196197"/>
       <w:r>
         <w:rPr>
           <w:lang w:val="en-IE"/>
         </w:rPr>
         <w:t>Distribution of tasks</w:t>
       </w:r>
-      <w:bookmarkEnd w:id="17"/>
       <w:bookmarkEnd w:id="18"/>
+      <w:bookmarkEnd w:id="19"/>
     </w:p>
     <w:p>
       <w:pPr>
@@ -5403,17 +5389,16 @@
           <w:lang w:val="en-IE"/>
         </w:rPr>
       </w:pPr>
-      <w:bookmarkStart w:id="19" w:name="_Toc386657046"/>
-      <w:bookmarkStart w:id="20" w:name="_Toc480196198"/>
-      <w:r>
-        <w:rPr>
-          <w:lang w:val="en-IE"/>
-        </w:rPr>
-        <w:lastRenderedPageBreak/>
+      <w:bookmarkStart w:id="20" w:name="_Toc386657046"/>
+      <w:bookmarkStart w:id="21" w:name="_Toc480196198"/>
+      <w:r>
+        <w:rPr>
+          <w:lang w:val="en-IE"/>
+        </w:rPr>
         <w:t>Structure</w:t>
       </w:r>
-      <w:bookmarkEnd w:id="19"/>
       <w:bookmarkEnd w:id="20"/>
+      <w:bookmarkEnd w:id="21"/>
     </w:p>
     <w:p>
       <w:pPr>
@@ -5441,17 +5426,16 @@
           <w:lang w:val="en-IE"/>
         </w:rPr>
       </w:pPr>
-      <w:bookmarkStart w:id="21" w:name="_Toc386657047"/>
-      <w:bookmarkStart w:id="22" w:name="_Toc480196199"/>
-      <w:r>
-        <w:rPr>
-          <w:lang w:val="en-IE"/>
-        </w:rPr>
-        <w:lastRenderedPageBreak/>
+      <w:bookmarkStart w:id="22" w:name="_Toc386657047"/>
+      <w:bookmarkStart w:id="23" w:name="_Toc480196199"/>
+      <w:r>
+        <w:rPr>
+          <w:lang w:val="en-IE"/>
+        </w:rPr>
         <w:t>System</w:t>
       </w:r>
-      <w:bookmarkEnd w:id="21"/>
       <w:bookmarkEnd w:id="22"/>
+      <w:bookmarkEnd w:id="23"/>
     </w:p>
     <w:p>
       <w:pPr>
@@ -5460,16 +5444,16 @@
           <w:lang w:val="en-IE"/>
         </w:rPr>
       </w:pPr>
-      <w:bookmarkStart w:id="23" w:name="_Toc386657048"/>
-      <w:bookmarkStart w:id="24" w:name="_Toc480196200"/>
+      <w:bookmarkStart w:id="24" w:name="_Toc386657048"/>
+      <w:bookmarkStart w:id="25" w:name="_Toc480196200"/>
       <w:r>
         <w:rPr>
           <w:lang w:val="en-IE"/>
         </w:rPr>
         <w:t>Requirements</w:t>
       </w:r>
-      <w:bookmarkEnd w:id="23"/>
       <w:bookmarkEnd w:id="24"/>
+      <w:bookmarkEnd w:id="25"/>
       <w:r>
         <w:rPr>
           <w:lang w:val="en-IE"/>
@@ -5481,15 +5465,15 @@
       <w:pPr>
         <w:pStyle w:val="Heading2"/>
       </w:pPr>
-      <w:bookmarkStart w:id="25" w:name="_Toc316977396"/>
-      <w:bookmarkStart w:id="26" w:name="_Toc386657049"/>
-      <w:bookmarkStart w:id="27" w:name="_Toc480196201"/>
+      <w:bookmarkStart w:id="26" w:name="_Toc316977396"/>
+      <w:bookmarkStart w:id="27" w:name="_Toc386657049"/>
+      <w:bookmarkStart w:id="28" w:name="_Toc480196201"/>
       <w:r>
         <w:t>User Requirements Definition</w:t>
       </w:r>
-      <w:bookmarkEnd w:id="25"/>
       <w:bookmarkEnd w:id="26"/>
       <w:bookmarkEnd w:id="27"/>
+      <w:bookmarkEnd w:id="28"/>
     </w:p>
     <w:p>
       <w:pPr>
@@ -5497,8 +5481,8 @@
         <w:ind w:left="431"/>
         <w:jc w:val="left"/>
       </w:pPr>
-      <w:bookmarkStart w:id="28" w:name="_Toc316977397"/>
-      <w:bookmarkStart w:id="29" w:name="_Toc386657050"/>
+      <w:bookmarkStart w:id="29" w:name="_Toc316977397"/>
+      <w:bookmarkStart w:id="30" w:name="_Toc386657050"/>
       <w:r>
         <w:t>The Customers are people who needs a tool that will help and teach them step by step on how to perform an acoustic treatment to a room for audio</w:t>
       </w:r>
@@ -5593,31 +5577,30 @@
       <w:pPr>
         <w:pStyle w:val="Heading2"/>
       </w:pPr>
-      <w:bookmarkStart w:id="30" w:name="_Toc480196202"/>
-      <w:r>
-        <w:lastRenderedPageBreak/>
+      <w:bookmarkStart w:id="31" w:name="_Toc480196202"/>
+      <w:r>
         <w:t>Requirements Specification</w:t>
       </w:r>
-      <w:bookmarkEnd w:id="28"/>
       <w:bookmarkEnd w:id="29"/>
       <w:bookmarkEnd w:id="30"/>
+      <w:bookmarkEnd w:id="31"/>
     </w:p>
     <w:p>
       <w:pPr>
         <w:pStyle w:val="Heading2"/>
       </w:pPr>
-      <w:bookmarkStart w:id="31" w:name="_Toc316977398"/>
-      <w:bookmarkStart w:id="32" w:name="_Toc386657051"/>
-      <w:bookmarkStart w:id="33" w:name="_Toc480196203"/>
+      <w:bookmarkStart w:id="32" w:name="_Toc316977398"/>
+      <w:bookmarkStart w:id="33" w:name="_Toc386657051"/>
+      <w:bookmarkStart w:id="34" w:name="_Toc480196203"/>
       <w:r>
         <w:t xml:space="preserve">Functional </w:t>
       </w:r>
       <w:r>
         <w:t>requirements</w:t>
       </w:r>
-      <w:bookmarkEnd w:id="31"/>
       <w:bookmarkEnd w:id="32"/>
       <w:bookmarkEnd w:id="33"/>
+      <w:bookmarkEnd w:id="34"/>
     </w:p>
     <w:p>
       <w:r>
@@ -5660,18 +5643,18 @@
       <w:pPr>
         <w:pStyle w:val="Heading2"/>
       </w:pPr>
-      <w:bookmarkStart w:id="34" w:name="_Toc316977399"/>
-      <w:bookmarkStart w:id="35" w:name="_Toc386657052"/>
-      <w:bookmarkStart w:id="36" w:name="_Toc480196204"/>
+      <w:bookmarkStart w:id="35" w:name="_Toc316977399"/>
+      <w:bookmarkStart w:id="36" w:name="_Toc386657052"/>
+      <w:bookmarkStart w:id="37" w:name="_Toc480196204"/>
       <w:r>
         <w:t xml:space="preserve">Use Case </w:t>
       </w:r>
       <w:r>
         <w:t>Diagram</w:t>
       </w:r>
-      <w:bookmarkEnd w:id="34"/>
       <w:bookmarkEnd w:id="35"/>
       <w:bookmarkEnd w:id="36"/>
+      <w:bookmarkEnd w:id="37"/>
     </w:p>
     <w:p>
       <w:pPr>
@@ -5682,7 +5665,7 @@
       <w:r>
         <w:rPr>
           <w:noProof/>
-          <w:lang w:val="es-VE" w:eastAsia="es-VE"/>
+          <w:lang w:val="en-IE" w:eastAsia="en-IE"/>
         </w:rPr>
         <w:drawing>
           <wp:inline distT="0" distB="0" distL="0" distR="0" wp14:anchorId="76B87D1D">
@@ -5749,7 +5732,7 @@
           <w:lang w:val="en-IE"/>
         </w:rPr>
       </w:pPr>
-      <w:bookmarkStart w:id="37" w:name="_Toc477211674"/>
+      <w:bookmarkStart w:id="38" w:name="_Toc477211674"/>
       <w:r>
         <w:rPr>
           <w:rFonts w:cs="Arial"/>
@@ -5771,7 +5754,7 @@
         </w:rPr>
         <w:t xml:space="preserve"> Sound input (Digital Sound Processing)</w:t>
       </w:r>
-      <w:bookmarkEnd w:id="37"/>
+      <w:bookmarkEnd w:id="38"/>
     </w:p>
     <w:p>
       <w:pPr>
@@ -5857,7 +5840,6 @@
           <w:b/>
           <w:bCs/>
         </w:rPr>
-        <w:lastRenderedPageBreak/>
         <w:t xml:space="preserve">Use Case </w:t>
       </w:r>
     </w:p>
@@ -6254,7 +6236,6 @@
         <w:rPr>
           <w:lang w:val="en-GB"/>
         </w:rPr>
-        <w:lastRenderedPageBreak/>
         <w:t xml:space="preserve"> </w:t>
       </w:r>
     </w:p>
@@ -6389,8 +6370,6 @@
         </w:rPr>
         <w:t>values</w:t>
       </w:r>
-      <w:bookmarkStart w:id="38" w:name="_GoBack"/>
-      <w:bookmarkEnd w:id="38"/>
       <w:r>
         <w:rPr>
           <w:lang w:val="en-GB"/>
@@ -6668,7 +6647,6 @@
           <w:b/>
           <w:szCs w:val="20"/>
         </w:rPr>
-        <w:lastRenderedPageBreak/>
         <w:t>Precondition</w:t>
       </w:r>
     </w:p>
@@ -7083,7 +7061,6 @@
           <w:szCs w:val="20"/>
           <w:lang w:val="en-GB"/>
         </w:rPr>
-        <w:lastRenderedPageBreak/>
         <w:t>This use case describes the different scenarios for creating an acoustic treatment and changes the values in the application depending on the role.</w:t>
       </w:r>
     </w:p>
@@ -7516,7 +7493,6 @@
           <w:szCs w:val="20"/>
           <w:lang w:val="en-GB"/>
         </w:rPr>
-        <w:lastRenderedPageBreak/>
         <w:t>The scope of this use case is to allow the user to enter their data easily and for it to work correctly with the values from the database to allow the calculation to function.</w:t>
       </w:r>
     </w:p>
@@ -7916,7 +7892,6 @@
           <w:bCs/>
           <w:szCs w:val="28"/>
         </w:rPr>
-        <w:lastRenderedPageBreak/>
         <w:t xml:space="preserve">Use Case </w:t>
       </w:r>
     </w:p>
@@ -8248,7 +8223,6 @@
       <w:bookmarkStart w:id="46" w:name="_Toc477211679"/>
       <w:bookmarkStart w:id="47" w:name="_Toc480196209"/>
       <w:r>
-        <w:lastRenderedPageBreak/>
         <w:t>Requirement</w:t>
       </w:r>
       <w:r>
@@ -8697,7 +8671,6 @@
         <w:ind w:left="576"/>
       </w:pPr>
       <w:r>
-        <w:lastRenderedPageBreak/>
         <w:t>List further functional requirements here, using the same structure as for Requirements 1 &amp; 2. Most systems would have at least five main requirements.</w:t>
       </w:r>
     </w:p>
@@ -8951,7 +8924,6 @@
         <w:rPr>
           <w:lang w:val="en-GB"/>
         </w:rPr>
-        <w:lastRenderedPageBreak/>
         <w:t xml:space="preserve">A full version of the application will give the user access to a full range of advanced calculations however this full version will cost a one-time payment through the </w:t>
       </w:r>
       <w:r>
@@ -9273,7 +9245,6 @@
         <w:rPr>
           <w:lang w:val="en-IE"/>
         </w:rPr>
-        <w:lastRenderedPageBreak/>
         <w:t>From there we need to create a user interface experience that satisfies the user and encourages them to learn how to use our application.</w:t>
       </w:r>
     </w:p>
@@ -9341,7 +9312,6 @@
         <w:rPr>
           <w:lang w:val="en-IE"/>
         </w:rPr>
-        <w:lastRenderedPageBreak/>
         <w:t>Implementation</w:t>
       </w:r>
       <w:bookmarkEnd w:id="81"/>
@@ -9356,7 +9326,7 @@
       <w:r>
         <w:rPr>
           <w:noProof/>
-          <w:lang w:val="es-VE" w:eastAsia="es-VE"/>
+          <w:lang w:val="en-IE" w:eastAsia="en-IE"/>
         </w:rPr>
         <w:drawing>
           <wp:inline distT="0" distB="0" distL="0" distR="0" wp14:anchorId="34860C3E" wp14:editId="1590701B">
@@ -9428,7 +9398,6 @@
         <w:rPr>
           <w:lang w:val="en-IE"/>
         </w:rPr>
-        <w:lastRenderedPageBreak/>
         <w:t>Graphical User Interface (GUI) Layout</w:t>
       </w:r>
       <w:bookmarkEnd w:id="83"/>
@@ -9444,7 +9413,7 @@
       <w:r>
         <w:rPr>
           <w:noProof/>
-          <w:lang w:val="es-VE" w:eastAsia="es-VE"/>
+          <w:lang w:val="en-IE" w:eastAsia="en-IE"/>
         </w:rPr>
         <w:drawing>
           <wp:inline distT="0" distB="0" distL="0" distR="0" wp14:anchorId="2916E531" wp14:editId="6E63554D">
@@ -9498,7 +9467,7 @@
       <w:r>
         <w:rPr>
           <w:noProof/>
-          <w:lang w:val="es-VE" w:eastAsia="es-VE"/>
+          <w:lang w:val="en-IE" w:eastAsia="en-IE"/>
         </w:rPr>
         <w:drawing>
           <wp:inline distT="0" distB="0" distL="0" distR="0" wp14:anchorId="73CC5644" wp14:editId="0116731B">
@@ -9552,7 +9521,7 @@
       <w:r>
         <w:rPr>
           <w:noProof/>
-          <w:lang w:val="es-VE" w:eastAsia="es-VE"/>
+          <w:lang w:val="en-IE" w:eastAsia="en-IE"/>
         </w:rPr>
         <w:drawing>
           <wp:inline distT="0" distB="0" distL="0" distR="0" wp14:anchorId="554A84C9" wp14:editId="26D4F2C8">
@@ -9606,7 +9575,7 @@
       <w:r>
         <w:rPr>
           <w:noProof/>
-          <w:lang w:val="es-VE" w:eastAsia="es-VE"/>
+          <w:lang w:val="en-IE" w:eastAsia="en-IE"/>
         </w:rPr>
         <w:drawing>
           <wp:inline distT="0" distB="0" distL="0" distR="0" wp14:anchorId="5272A6D7" wp14:editId="13776B30">
@@ -9660,7 +9629,7 @@
       <w:r>
         <w:rPr>
           <w:noProof/>
-          <w:lang w:val="es-VE" w:eastAsia="es-VE"/>
+          <w:lang w:val="en-IE" w:eastAsia="en-IE"/>
         </w:rPr>
         <w:drawing>
           <wp:inline distT="0" distB="0" distL="0" distR="0" wp14:anchorId="6757C52F" wp14:editId="2D34977C">
@@ -9714,7 +9683,7 @@
       <w:r>
         <w:rPr>
           <w:noProof/>
-          <w:lang w:val="es-VE" w:eastAsia="es-VE"/>
+          <w:lang w:val="en-IE" w:eastAsia="en-IE"/>
         </w:rPr>
         <w:drawing>
           <wp:inline distT="0" distB="0" distL="0" distR="0" wp14:anchorId="55A429BE" wp14:editId="15E2329F">
@@ -9768,7 +9737,7 @@
       <w:r>
         <w:rPr>
           <w:noProof/>
-          <w:lang w:val="es-VE" w:eastAsia="es-VE"/>
+          <w:lang w:val="en-IE" w:eastAsia="en-IE"/>
         </w:rPr>
         <w:drawing>
           <wp:inline distT="0" distB="0" distL="0" distR="0" wp14:anchorId="21BCB403" wp14:editId="5F529E0C">
@@ -9838,6 +9807,7 @@
           <w:id w:val="-395506346"/>
           <w:citation/>
         </w:sdtPr>
+        <w:sdtEndPr/>
         <w:sdtContent>
           <w:r>
             <w:fldChar w:fldCharType="begin"/>
@@ -9875,7 +9845,6 @@
         <w:rPr>
           <w:lang w:val="en-IE"/>
         </w:rPr>
-        <w:lastRenderedPageBreak/>
         <w:t xml:space="preserve"> </w:t>
       </w:r>
       <w:bookmarkStart w:id="86" w:name="_Toc480196224"/>
@@ -10003,7 +9972,6 @@
         <w:rPr>
           <w:lang w:val="en-IE"/>
         </w:rPr>
-        <w:lastRenderedPageBreak/>
         <w:t>Conclusions</w:t>
       </w:r>
       <w:bookmarkEnd w:id="87"/>
@@ -10042,7 +10010,6 @@
         <w:rPr>
           <w:lang w:val="en-IE"/>
         </w:rPr>
-        <w:lastRenderedPageBreak/>
         <w:t xml:space="preserve">Further </w:t>
       </w:r>
       <w:r>
@@ -10259,7 +10226,6 @@
         <w:jc w:val="left"/>
       </w:pPr>
       <w:r>
-        <w:lastRenderedPageBreak/>
         <w:t>If the user is completely perplexed and would simply just want someone who would do it for them, the user could request a call to a sound professional who could assist them.</w:t>
       </w:r>
     </w:p>
@@ -10317,6 +10283,7 @@
           <w:docPartUnique/>
         </w:docPartObj>
       </w:sdtPr>
+      <w:sdtEndPr/>
       <w:sdtContent>
         <w:p>
           <w:pPr>
@@ -10334,6 +10301,7 @@
             <w:id w:val="-573587230"/>
             <w:bibliography/>
           </w:sdtPr>
+          <w:sdtEndPr/>
           <w:sdtContent>
             <w:p>
               <w:pPr>
@@ -10592,7 +10560,7 @@
 </file>
 
 <file path=word/endnotes.xml><?xml version="1.0" encoding="utf-8"?>
-<w:endnotes xmlns:wpc="http://schemas.microsoft.com/office/word/2010/wordprocessingCanvas" xmlns:cx="http://schemas.microsoft.com/office/drawing/2014/chartex" xmlns:cx1="http://schemas.microsoft.com/office/drawing/2015/9/8/chartex" xmlns:cx2="http://schemas.microsoft.com/office/drawing/2015/10/21/chartex" xmlns:cx3="http://schemas.microsoft.com/office/drawing/2016/5/9/chartex" xmlns:cx4="http://schemas.microsoft.com/office/drawing/2016/5/10/chartex" xmlns:cx5="http://schemas.microsoft.com/office/drawing/2016/5/11/chartex" xmlns:cx6="http://schemas.microsoft.com/office/drawing/2016/5/12/chartex" xmlns:cx7="http://schemas.microsoft.com/office/drawing/2016/5/13/chartex" xmlns:cx8="http://schemas.microsoft.com/office/drawing/2016/5/14/chartex" xmlns:mc="http://schemas.openxmlformats.org/markup-compatibility/2006" xmlns:o="urn:schemas-microsoft-com:office:office" xmlns:r="http://schemas.openxmlformats.org/officeDocument/2006/relationships" xmlns:m="http://schemas.openxmlformats.org/officeDocument/2006/math" xmlns:v="urn:schemas-microsoft-com:vml" xmlns:wp14="http://schemas.microsoft.com/office/word/2010/wordprocessingDrawing" xmlns:wp="http://schemas.openxmlformats.org/drawingml/2006/wordprocessingDrawing" xmlns:w10="urn:schemas-microsoft-com:office:word" xmlns:w="http://schemas.openxmlformats.org/wordprocessingml/2006/main" xmlns:w14="http://schemas.microsoft.com/office/word/2010/wordml" xmlns:w15="http://schemas.microsoft.com/office/word/2012/wordml" xmlns:w16se="http://schemas.microsoft.com/office/word/2015/wordml/symex" xmlns:wpg="http://schemas.microsoft.com/office/word/2010/wordprocessingGroup" xmlns:wpi="http://schemas.microsoft.com/office/word/2010/wordprocessingInk" xmlns:wne="http://schemas.microsoft.com/office/word/2006/wordml" xmlns:wps="http://schemas.microsoft.com/office/word/2010/wordprocessingShape" mc:Ignorable="w14 w15 w16se wp14">
+<w:endnotes xmlns:wpc="http://schemas.microsoft.com/office/word/2010/wordprocessingCanvas" xmlns:cx="http://schemas.microsoft.com/office/drawing/2014/chartex" xmlns:mc="http://schemas.openxmlformats.org/markup-compatibility/2006" xmlns:o="urn:schemas-microsoft-com:office:office" xmlns:r="http://schemas.openxmlformats.org/officeDocument/2006/relationships" xmlns:m="http://schemas.openxmlformats.org/officeDocument/2006/math" xmlns:v="urn:schemas-microsoft-com:vml" xmlns:wp14="http://schemas.microsoft.com/office/word/2010/wordprocessingDrawing" xmlns:wp="http://schemas.openxmlformats.org/drawingml/2006/wordprocessingDrawing" xmlns:w10="urn:schemas-microsoft-com:office:word" xmlns:w="http://schemas.openxmlformats.org/wordprocessingml/2006/main" xmlns:w14="http://schemas.microsoft.com/office/word/2010/wordml" xmlns:w15="http://schemas.microsoft.com/office/word/2012/wordml" xmlns:w16se="http://schemas.microsoft.com/office/word/2015/wordml/symex" xmlns:wpg="http://schemas.microsoft.com/office/word/2010/wordprocessingGroup" xmlns:wpi="http://schemas.microsoft.com/office/word/2010/wordprocessingInk" xmlns:wne="http://schemas.microsoft.com/office/word/2006/wordml" xmlns:wps="http://schemas.microsoft.com/office/word/2010/wordprocessingShape" mc:Ignorable="w14 w15 w16se wp14">
   <w:endnote w:type="separator" w:id="-1">
     <w:p>
       <w:r>
@@ -10611,7 +10579,7 @@
 </file>
 
 <file path=word/footer1.xml><?xml version="1.0" encoding="utf-8"?>
-<w:ftr xmlns:wpc="http://schemas.microsoft.com/office/word/2010/wordprocessingCanvas" xmlns:cx="http://schemas.microsoft.com/office/drawing/2014/chartex" xmlns:cx1="http://schemas.microsoft.com/office/drawing/2015/9/8/chartex" xmlns:cx2="http://schemas.microsoft.com/office/drawing/2015/10/21/chartex" xmlns:cx3="http://schemas.microsoft.com/office/drawing/2016/5/9/chartex" xmlns:cx4="http://schemas.microsoft.com/office/drawing/2016/5/10/chartex" xmlns:cx5="http://schemas.microsoft.com/office/drawing/2016/5/11/chartex" xmlns:cx6="http://schemas.microsoft.com/office/drawing/2016/5/12/chartex" xmlns:cx7="http://schemas.microsoft.com/office/drawing/2016/5/13/chartex" xmlns:cx8="http://schemas.microsoft.com/office/drawing/2016/5/14/chartex" xmlns:mc="http://schemas.openxmlformats.org/markup-compatibility/2006" xmlns:o="urn:schemas-microsoft-com:office:office" xmlns:r="http://schemas.openxmlformats.org/officeDocument/2006/relationships" xmlns:m="http://schemas.openxmlformats.org/officeDocument/2006/math" xmlns:v="urn:schemas-microsoft-com:vml" xmlns:wp14="http://schemas.microsoft.com/office/word/2010/wordprocessingDrawing" xmlns:wp="http://schemas.openxmlformats.org/drawingml/2006/wordprocessingDrawing" xmlns:w10="urn:schemas-microsoft-com:office:word" xmlns:w="http://schemas.openxmlformats.org/wordprocessingml/2006/main" xmlns:w14="http://schemas.microsoft.com/office/word/2010/wordml" xmlns:w15="http://schemas.microsoft.com/office/word/2012/wordml" xmlns:w16se="http://schemas.microsoft.com/office/word/2015/wordml/symex" xmlns:wpg="http://schemas.microsoft.com/office/word/2010/wordprocessingGroup" xmlns:wpi="http://schemas.microsoft.com/office/word/2010/wordprocessingInk" xmlns:wne="http://schemas.microsoft.com/office/word/2006/wordml" xmlns:wps="http://schemas.microsoft.com/office/word/2010/wordprocessingShape" mc:Ignorable="w14 w15 w16se wp14">
+<w:ftr xmlns:wpc="http://schemas.microsoft.com/office/word/2010/wordprocessingCanvas" xmlns:cx="http://schemas.microsoft.com/office/drawing/2014/chartex" xmlns:mc="http://schemas.openxmlformats.org/markup-compatibility/2006" xmlns:o="urn:schemas-microsoft-com:office:office" xmlns:r="http://schemas.openxmlformats.org/officeDocument/2006/relationships" xmlns:m="http://schemas.openxmlformats.org/officeDocument/2006/math" xmlns:v="urn:schemas-microsoft-com:vml" xmlns:wp14="http://schemas.microsoft.com/office/word/2010/wordprocessingDrawing" xmlns:wp="http://schemas.openxmlformats.org/drawingml/2006/wordprocessingDrawing" xmlns:w10="urn:schemas-microsoft-com:office:word" xmlns:w="http://schemas.openxmlformats.org/wordprocessingml/2006/main" xmlns:w14="http://schemas.microsoft.com/office/word/2010/wordml" xmlns:w15="http://schemas.microsoft.com/office/word/2012/wordml" xmlns:w16se="http://schemas.microsoft.com/office/word/2015/wordml/symex" xmlns:wpg="http://schemas.microsoft.com/office/word/2010/wordprocessingGroup" xmlns:wpi="http://schemas.microsoft.com/office/word/2010/wordprocessingInk" xmlns:wne="http://schemas.microsoft.com/office/word/2006/wordml" xmlns:wps="http://schemas.microsoft.com/office/word/2010/wordprocessingShape" mc:Ignorable="w14 w15 w16se wp14">
   <w:p>
     <w:pPr>
       <w:pStyle w:val="Footer"/>
@@ -10649,7 +10617,7 @@
         <w:rFonts w:ascii="Times New Roman" w:hAnsi="Times New Roman"/>
         <w:noProof/>
       </w:rPr>
-      <w:t>- 14 -</w:t>
+      <w:t>- 24 -</w:t>
     </w:r>
     <w:r>
       <w:rPr>
@@ -10684,7 +10652,7 @@
 </file>
 
 <file path=word/footer2.xml><?xml version="1.0" encoding="utf-8"?>
-<w:ftr xmlns:wpc="http://schemas.microsoft.com/office/word/2010/wordprocessingCanvas" xmlns:cx="http://schemas.microsoft.com/office/drawing/2014/chartex" xmlns:cx1="http://schemas.microsoft.com/office/drawing/2015/9/8/chartex" xmlns:cx2="http://schemas.microsoft.com/office/drawing/2015/10/21/chartex" xmlns:cx3="http://schemas.microsoft.com/office/drawing/2016/5/9/chartex" xmlns:cx4="http://schemas.microsoft.com/office/drawing/2016/5/10/chartex" xmlns:cx5="http://schemas.microsoft.com/office/drawing/2016/5/11/chartex" xmlns:cx6="http://schemas.microsoft.com/office/drawing/2016/5/12/chartex" xmlns:cx7="http://schemas.microsoft.com/office/drawing/2016/5/13/chartex" xmlns:cx8="http://schemas.microsoft.com/office/drawing/2016/5/14/chartex" xmlns:mc="http://schemas.openxmlformats.org/markup-compatibility/2006" xmlns:o="urn:schemas-microsoft-com:office:office" xmlns:r="http://schemas.openxmlformats.org/officeDocument/2006/relationships" xmlns:m="http://schemas.openxmlformats.org/officeDocument/2006/math" xmlns:v="urn:schemas-microsoft-com:vml" xmlns:wp14="http://schemas.microsoft.com/office/word/2010/wordprocessingDrawing" xmlns:wp="http://schemas.openxmlformats.org/drawingml/2006/wordprocessingDrawing" xmlns:w10="urn:schemas-microsoft-com:office:word" xmlns:w="http://schemas.openxmlformats.org/wordprocessingml/2006/main" xmlns:w14="http://schemas.microsoft.com/office/word/2010/wordml" xmlns:w15="http://schemas.microsoft.com/office/word/2012/wordml" xmlns:w16se="http://schemas.microsoft.com/office/word/2015/wordml/symex" xmlns:wpg="http://schemas.microsoft.com/office/word/2010/wordprocessingGroup" xmlns:wpi="http://schemas.microsoft.com/office/word/2010/wordprocessingInk" xmlns:wne="http://schemas.microsoft.com/office/word/2006/wordml" xmlns:wps="http://schemas.microsoft.com/office/word/2010/wordprocessingShape" mc:Ignorable="w14 w15 w16se wp14">
+<w:ftr xmlns:wpc="http://schemas.microsoft.com/office/word/2010/wordprocessingCanvas" xmlns:cx="http://schemas.microsoft.com/office/drawing/2014/chartex" xmlns:mc="http://schemas.openxmlformats.org/markup-compatibility/2006" xmlns:o="urn:schemas-microsoft-com:office:office" xmlns:r="http://schemas.openxmlformats.org/officeDocument/2006/relationships" xmlns:m="http://schemas.openxmlformats.org/officeDocument/2006/math" xmlns:v="urn:schemas-microsoft-com:vml" xmlns:wp14="http://schemas.microsoft.com/office/word/2010/wordprocessingDrawing" xmlns:wp="http://schemas.openxmlformats.org/drawingml/2006/wordprocessingDrawing" xmlns:w10="urn:schemas-microsoft-com:office:word" xmlns:w="http://schemas.openxmlformats.org/wordprocessingml/2006/main" xmlns:w14="http://schemas.microsoft.com/office/word/2010/wordml" xmlns:w15="http://schemas.microsoft.com/office/word/2012/wordml" xmlns:w16se="http://schemas.microsoft.com/office/word/2015/wordml/symex" xmlns:wpg="http://schemas.microsoft.com/office/word/2010/wordprocessingGroup" xmlns:wpi="http://schemas.microsoft.com/office/word/2010/wordprocessingInk" xmlns:wne="http://schemas.microsoft.com/office/word/2006/wordml" xmlns:wps="http://schemas.microsoft.com/office/word/2010/wordprocessingShape" mc:Ignorable="w14 w15 w16se wp14">
   <w:p>
     <w:pPr>
       <w:pStyle w:val="Footer"/>
@@ -10695,7 +10663,7 @@
 </file>
 
 <file path=word/footnotes.xml><?xml version="1.0" encoding="utf-8"?>
-<w:footnotes xmlns:wpc="http://schemas.microsoft.com/office/word/2010/wordprocessingCanvas" xmlns:cx="http://schemas.microsoft.com/office/drawing/2014/chartex" xmlns:cx1="http://schemas.microsoft.com/office/drawing/2015/9/8/chartex" xmlns:cx2="http://schemas.microsoft.com/office/drawing/2015/10/21/chartex" xmlns:cx3="http://schemas.microsoft.com/office/drawing/2016/5/9/chartex" xmlns:cx4="http://schemas.microsoft.com/office/drawing/2016/5/10/chartex" xmlns:cx5="http://schemas.microsoft.com/office/drawing/2016/5/11/chartex" xmlns:cx6="http://schemas.microsoft.com/office/drawing/2016/5/12/chartex" xmlns:cx7="http://schemas.microsoft.com/office/drawing/2016/5/13/chartex" xmlns:cx8="http://schemas.microsoft.com/office/drawing/2016/5/14/chartex" xmlns:mc="http://schemas.openxmlformats.org/markup-compatibility/2006" xmlns:o="urn:schemas-microsoft-com:office:office" xmlns:r="http://schemas.openxmlformats.org/officeDocument/2006/relationships" xmlns:m="http://schemas.openxmlformats.org/officeDocument/2006/math" xmlns:v="urn:schemas-microsoft-com:vml" xmlns:wp14="http://schemas.microsoft.com/office/word/2010/wordprocessingDrawing" xmlns:wp="http://schemas.openxmlformats.org/drawingml/2006/wordprocessingDrawing" xmlns:w10="urn:schemas-microsoft-com:office:word" xmlns:w="http://schemas.openxmlformats.org/wordprocessingml/2006/main" xmlns:w14="http://schemas.microsoft.com/office/word/2010/wordml" xmlns:w15="http://schemas.microsoft.com/office/word/2012/wordml" xmlns:w16se="http://schemas.microsoft.com/office/word/2015/wordml/symex" xmlns:wpg="http://schemas.microsoft.com/office/word/2010/wordprocessingGroup" xmlns:wpi="http://schemas.microsoft.com/office/word/2010/wordprocessingInk" xmlns:wne="http://schemas.microsoft.com/office/word/2006/wordml" xmlns:wps="http://schemas.microsoft.com/office/word/2010/wordprocessingShape" mc:Ignorable="w14 w15 w16se wp14">
+<w:footnotes xmlns:wpc="http://schemas.microsoft.com/office/word/2010/wordprocessingCanvas" xmlns:cx="http://schemas.microsoft.com/office/drawing/2014/chartex" xmlns:mc="http://schemas.openxmlformats.org/markup-compatibility/2006" xmlns:o="urn:schemas-microsoft-com:office:office" xmlns:r="http://schemas.openxmlformats.org/officeDocument/2006/relationships" xmlns:m="http://schemas.openxmlformats.org/officeDocument/2006/math" xmlns:v="urn:schemas-microsoft-com:vml" xmlns:wp14="http://schemas.microsoft.com/office/word/2010/wordprocessingDrawing" xmlns:wp="http://schemas.openxmlformats.org/drawingml/2006/wordprocessingDrawing" xmlns:w10="urn:schemas-microsoft-com:office:word" xmlns:w="http://schemas.openxmlformats.org/wordprocessingml/2006/main" xmlns:w14="http://schemas.microsoft.com/office/word/2010/wordml" xmlns:w15="http://schemas.microsoft.com/office/word/2012/wordml" xmlns:w16se="http://schemas.microsoft.com/office/word/2015/wordml/symex" xmlns:wpg="http://schemas.microsoft.com/office/word/2010/wordprocessingGroup" xmlns:wpi="http://schemas.microsoft.com/office/word/2010/wordprocessingInk" xmlns:wne="http://schemas.microsoft.com/office/word/2006/wordml" xmlns:wps="http://schemas.microsoft.com/office/word/2010/wordprocessingShape" mc:Ignorable="w14 w15 w16se wp14">
   <w:footnote w:type="separator" w:id="-1">
     <w:p>
       <w:r>
@@ -10714,19 +10682,19 @@
 </file>
 
 <file path=word/header1.xml><?xml version="1.0" encoding="utf-8"?>
-<w:hdr xmlns:wpc="http://schemas.microsoft.com/office/word/2010/wordprocessingCanvas" xmlns:cx="http://schemas.microsoft.com/office/drawing/2014/chartex" xmlns:cx1="http://schemas.microsoft.com/office/drawing/2015/9/8/chartex" xmlns:cx2="http://schemas.microsoft.com/office/drawing/2015/10/21/chartex" xmlns:cx3="http://schemas.microsoft.com/office/drawing/2016/5/9/chartex" xmlns:cx4="http://schemas.microsoft.com/office/drawing/2016/5/10/chartex" xmlns:cx5="http://schemas.microsoft.com/office/drawing/2016/5/11/chartex" xmlns:cx6="http://schemas.microsoft.com/office/drawing/2016/5/12/chartex" xmlns:cx7="http://schemas.microsoft.com/office/drawing/2016/5/13/chartex" xmlns:cx8="http://schemas.microsoft.com/office/drawing/2016/5/14/chartex" xmlns:mc="http://schemas.openxmlformats.org/markup-compatibility/2006" xmlns:o="urn:schemas-microsoft-com:office:office" xmlns:r="http://schemas.openxmlformats.org/officeDocument/2006/relationships" xmlns:m="http://schemas.openxmlformats.org/officeDocument/2006/math" xmlns:v="urn:schemas-microsoft-com:vml" xmlns:wp14="http://schemas.microsoft.com/office/word/2010/wordprocessingDrawing" xmlns:wp="http://schemas.openxmlformats.org/drawingml/2006/wordprocessingDrawing" xmlns:w10="urn:schemas-microsoft-com:office:word" xmlns:w="http://schemas.openxmlformats.org/wordprocessingml/2006/main" xmlns:w14="http://schemas.microsoft.com/office/word/2010/wordml" xmlns:w15="http://schemas.microsoft.com/office/word/2012/wordml" xmlns:w16se="http://schemas.microsoft.com/office/word/2015/wordml/symex" xmlns:wpg="http://schemas.microsoft.com/office/word/2010/wordprocessingGroup" xmlns:wpi="http://schemas.microsoft.com/office/word/2010/wordprocessingInk" xmlns:wne="http://schemas.microsoft.com/office/word/2006/wordml" xmlns:wps="http://schemas.microsoft.com/office/word/2010/wordprocessingShape" mc:Ignorable="w14 w15 w16se wp14">
+<w:hdr xmlns:wpc="http://schemas.microsoft.com/office/word/2010/wordprocessingCanvas" xmlns:cx="http://schemas.microsoft.com/office/drawing/2014/chartex" xmlns:mc="http://schemas.openxmlformats.org/markup-compatibility/2006" xmlns:o="urn:schemas-microsoft-com:office:office" xmlns:r="http://schemas.openxmlformats.org/officeDocument/2006/relationships" xmlns:m="http://schemas.openxmlformats.org/officeDocument/2006/math" xmlns:v="urn:schemas-microsoft-com:vml" xmlns:wp14="http://schemas.microsoft.com/office/word/2010/wordprocessingDrawing" xmlns:wp="http://schemas.openxmlformats.org/drawingml/2006/wordprocessingDrawing" xmlns:w10="urn:schemas-microsoft-com:office:word" xmlns:w="http://schemas.openxmlformats.org/wordprocessingml/2006/main" xmlns:w14="http://schemas.microsoft.com/office/word/2010/wordml" xmlns:w15="http://schemas.microsoft.com/office/word/2012/wordml" xmlns:w16se="http://schemas.microsoft.com/office/word/2015/wordml/symex" xmlns:wpg="http://schemas.microsoft.com/office/word/2010/wordprocessingGroup" xmlns:wpi="http://schemas.microsoft.com/office/word/2010/wordprocessingInk" xmlns:wne="http://schemas.microsoft.com/office/word/2006/wordml" xmlns:wps="http://schemas.microsoft.com/office/word/2010/wordprocessingShape" mc:Ignorable="w14 w15 w16se wp14">
   <w:p/>
 </w:hdr>
 </file>
 
 <file path=word/header2.xml><?xml version="1.0" encoding="utf-8"?>
-<w:hdr xmlns:wpc="http://schemas.microsoft.com/office/word/2010/wordprocessingCanvas" xmlns:cx="http://schemas.microsoft.com/office/drawing/2014/chartex" xmlns:cx1="http://schemas.microsoft.com/office/drawing/2015/9/8/chartex" xmlns:cx2="http://schemas.microsoft.com/office/drawing/2015/10/21/chartex" xmlns:cx3="http://schemas.microsoft.com/office/drawing/2016/5/9/chartex" xmlns:cx4="http://schemas.microsoft.com/office/drawing/2016/5/10/chartex" xmlns:cx5="http://schemas.microsoft.com/office/drawing/2016/5/11/chartex" xmlns:cx6="http://schemas.microsoft.com/office/drawing/2016/5/12/chartex" xmlns:cx7="http://schemas.microsoft.com/office/drawing/2016/5/13/chartex" xmlns:cx8="http://schemas.microsoft.com/office/drawing/2016/5/14/chartex" xmlns:mc="http://schemas.openxmlformats.org/markup-compatibility/2006" xmlns:o="urn:schemas-microsoft-com:office:office" xmlns:r="http://schemas.openxmlformats.org/officeDocument/2006/relationships" xmlns:m="http://schemas.openxmlformats.org/officeDocument/2006/math" xmlns:v="urn:schemas-microsoft-com:vml" xmlns:wp14="http://schemas.microsoft.com/office/word/2010/wordprocessingDrawing" xmlns:wp="http://schemas.openxmlformats.org/drawingml/2006/wordprocessingDrawing" xmlns:w10="urn:schemas-microsoft-com:office:word" xmlns:w="http://schemas.openxmlformats.org/wordprocessingml/2006/main" xmlns:w14="http://schemas.microsoft.com/office/word/2010/wordml" xmlns:w15="http://schemas.microsoft.com/office/word/2012/wordml" xmlns:w16se="http://schemas.microsoft.com/office/word/2015/wordml/symex" xmlns:wpg="http://schemas.microsoft.com/office/word/2010/wordprocessingGroup" xmlns:wpi="http://schemas.microsoft.com/office/word/2010/wordprocessingInk" xmlns:wne="http://schemas.microsoft.com/office/word/2006/wordml" xmlns:wps="http://schemas.microsoft.com/office/word/2010/wordprocessingShape" mc:Ignorable="w14 w15 w16se wp14">
+<w:hdr xmlns:wpc="http://schemas.microsoft.com/office/word/2010/wordprocessingCanvas" xmlns:cx="http://schemas.microsoft.com/office/drawing/2014/chartex" xmlns:mc="http://schemas.openxmlformats.org/markup-compatibility/2006" xmlns:o="urn:schemas-microsoft-com:office:office" xmlns:r="http://schemas.openxmlformats.org/officeDocument/2006/relationships" xmlns:m="http://schemas.openxmlformats.org/officeDocument/2006/math" xmlns:v="urn:schemas-microsoft-com:vml" xmlns:wp14="http://schemas.microsoft.com/office/word/2010/wordprocessingDrawing" xmlns:wp="http://schemas.openxmlformats.org/drawingml/2006/wordprocessingDrawing" xmlns:w10="urn:schemas-microsoft-com:office:word" xmlns:w="http://schemas.openxmlformats.org/wordprocessingml/2006/main" xmlns:w14="http://schemas.microsoft.com/office/word/2010/wordml" xmlns:w15="http://schemas.microsoft.com/office/word/2012/wordml" xmlns:w16se="http://schemas.microsoft.com/office/word/2015/wordml/symex" xmlns:wpg="http://schemas.microsoft.com/office/word/2010/wordprocessingGroup" xmlns:wpi="http://schemas.microsoft.com/office/word/2010/wordprocessingInk" xmlns:wne="http://schemas.microsoft.com/office/word/2006/wordml" xmlns:wps="http://schemas.microsoft.com/office/word/2010/wordprocessingShape" mc:Ignorable="w14 w15 w16se wp14">
   <w:p/>
 </w:hdr>
 </file>
 
 <file path=word/numbering.xml><?xml version="1.0" encoding="utf-8"?>
-<w:numbering xmlns:wpc="http://schemas.microsoft.com/office/word/2010/wordprocessingCanvas" xmlns:cx="http://schemas.microsoft.com/office/drawing/2014/chartex" xmlns:cx1="http://schemas.microsoft.com/office/drawing/2015/9/8/chartex" xmlns:cx2="http://schemas.microsoft.com/office/drawing/2015/10/21/chartex" xmlns:cx3="http://schemas.microsoft.com/office/drawing/2016/5/9/chartex" xmlns:cx4="http://schemas.microsoft.com/office/drawing/2016/5/10/chartex" xmlns:cx5="http://schemas.microsoft.com/office/drawing/2016/5/11/chartex" xmlns:cx6="http://schemas.microsoft.com/office/drawing/2016/5/12/chartex" xmlns:cx7="http://schemas.microsoft.com/office/drawing/2016/5/13/chartex" xmlns:cx8="http://schemas.microsoft.com/office/drawing/2016/5/14/chartex" xmlns:mc="http://schemas.openxmlformats.org/markup-compatibility/2006" xmlns:o="urn:schemas-microsoft-com:office:office" xmlns:r="http://schemas.openxmlformats.org/officeDocument/2006/relationships" xmlns:m="http://schemas.openxmlformats.org/officeDocument/2006/math" xmlns:v="urn:schemas-microsoft-com:vml" xmlns:wp14="http://schemas.microsoft.com/office/word/2010/wordprocessingDrawing" xmlns:wp="http://schemas.openxmlformats.org/drawingml/2006/wordprocessingDrawing" xmlns:w10="urn:schemas-microsoft-com:office:word" xmlns:w="http://schemas.openxmlformats.org/wordprocessingml/2006/main" xmlns:w14="http://schemas.microsoft.com/office/word/2010/wordml" xmlns:w15="http://schemas.microsoft.com/office/word/2012/wordml" xmlns:w16se="http://schemas.microsoft.com/office/word/2015/wordml/symex" xmlns:wpg="http://schemas.microsoft.com/office/word/2010/wordprocessingGroup" xmlns:wpi="http://schemas.microsoft.com/office/word/2010/wordprocessingInk" xmlns:wne="http://schemas.microsoft.com/office/word/2006/wordml" xmlns:wps="http://schemas.microsoft.com/office/word/2010/wordprocessingShape" mc:Ignorable="w14 w15 w16se wp14">
+<w:numbering xmlns:wpc="http://schemas.microsoft.com/office/word/2010/wordprocessingCanvas" xmlns:cx="http://schemas.microsoft.com/office/drawing/2014/chartex" xmlns:mc="http://schemas.openxmlformats.org/markup-compatibility/2006" xmlns:o="urn:schemas-microsoft-com:office:office" xmlns:r="http://schemas.openxmlformats.org/officeDocument/2006/relationships" xmlns:m="http://schemas.openxmlformats.org/officeDocument/2006/math" xmlns:v="urn:schemas-microsoft-com:vml" xmlns:wp14="http://schemas.microsoft.com/office/word/2010/wordprocessingDrawing" xmlns:wp="http://schemas.openxmlformats.org/drawingml/2006/wordprocessingDrawing" xmlns:w10="urn:schemas-microsoft-com:office:word" xmlns:w="http://schemas.openxmlformats.org/wordprocessingml/2006/main" xmlns:w14="http://schemas.microsoft.com/office/word/2010/wordml" xmlns:w15="http://schemas.microsoft.com/office/word/2012/wordml" xmlns:w16se="http://schemas.microsoft.com/office/word/2015/wordml/symex" xmlns:wpg="http://schemas.microsoft.com/office/word/2010/wordprocessingGroup" xmlns:wpi="http://schemas.microsoft.com/office/word/2010/wordprocessingInk" xmlns:wne="http://schemas.microsoft.com/office/word/2006/wordml" xmlns:wps="http://schemas.microsoft.com/office/word/2010/wordprocessingShape" mc:Ignorable="w14 w15 w16se wp14">
   <w:abstractNum w:abstractNumId="0" w15:restartNumberingAfterBreak="0">
     <w:nsid w:val="05C62DB8"/>
     <w:multiLevelType w:val="hybridMultilevel"/>
@@ -13079,7 +13047,7 @@
     </w:rPrDefault>
     <w:pPrDefault/>
   </w:docDefaults>
-  <w:latentStyles w:defLockedState="0" w:defUIPriority="0" w:defSemiHidden="0" w:defUnhideWhenUsed="0" w:defQFormat="0" w:count="374">
+  <w:latentStyles w:defLockedState="0" w:defUIPriority="0" w:defSemiHidden="0" w:defUnhideWhenUsed="0" w:defQFormat="0" w:count="371">
     <w:lsdException w:name="Normal" w:qFormat="1"/>
     <w:lsdException w:name="heading 1" w:uiPriority="9" w:qFormat="1"/>
     <w:lsdException w:name="heading 2" w:qFormat="1"/>
@@ -13444,9 +13412,6 @@
     <w:lsdException w:name="List Table 5 Dark Accent 6" w:uiPriority="50"/>
     <w:lsdException w:name="List Table 6 Colorful Accent 6" w:uiPriority="51"/>
     <w:lsdException w:name="List Table 7 Colorful Accent 6" w:uiPriority="52"/>
-    <w:lsdException w:name="Mention" w:semiHidden="1" w:uiPriority="99" w:unhideWhenUsed="1"/>
-    <w:lsdException w:name="Smart Hyperlink" w:semiHidden="1" w:uiPriority="99" w:unhideWhenUsed="1"/>
-    <w:lsdException w:name="Hashtag" w:semiHidden="1" w:uiPriority="99" w:unhideWhenUsed="1"/>
   </w:latentStyles>
   <w:style w:type="paragraph" w:default="1" w:styleId="Normal">
     <w:name w:val="Normal"/>
@@ -14448,7 +14413,7 @@
 </file>
 
 <file path=customXml/itemProps1.xml><?xml version="1.0" encoding="utf-8"?>
-<ds:datastoreItem xmlns:ds="http://schemas.openxmlformats.org/officeDocument/2006/customXml" ds:itemID="{873B5667-974C-4EF1-AAFC-3B8D3A6FB107}">
+<ds:datastoreItem xmlns:ds="http://schemas.openxmlformats.org/officeDocument/2006/customXml" ds:itemID="{AA8DCBE6-7170-41CD-BBC0-EEE74F69A90D}">
   <ds:schemaRefs>
     <ds:schemaRef ds:uri="http://schemas.openxmlformats.org/officeDocument/2006/bibliography"/>
   </ds:schemaRefs>

</xml_diff>

<commit_message>
Fixed typos on Technical Report (Section 2.7 that Cedric did)
</commit_message>
<xml_diff>
--- a/Technical Report.docx
+++ b/Technical Report.docx
@@ -1,6 +1,6 @@
 
 <file path=word/document.xml><?xml version="1.0" encoding="utf-8"?>
-<w:document xmlns:wpc="http://schemas.microsoft.com/office/word/2010/wordprocessingCanvas" xmlns:cx="http://schemas.microsoft.com/office/drawing/2014/chartex" xmlns:mc="http://schemas.openxmlformats.org/markup-compatibility/2006" xmlns:o="urn:schemas-microsoft-com:office:office" xmlns:r="http://schemas.openxmlformats.org/officeDocument/2006/relationships" xmlns:m="http://schemas.openxmlformats.org/officeDocument/2006/math" xmlns:v="urn:schemas-microsoft-com:vml" xmlns:wp14="http://schemas.microsoft.com/office/word/2010/wordprocessingDrawing" xmlns:wp="http://schemas.openxmlformats.org/drawingml/2006/wordprocessingDrawing" xmlns:w10="urn:schemas-microsoft-com:office:word" xmlns:w="http://schemas.openxmlformats.org/wordprocessingml/2006/main" xmlns:w14="http://schemas.microsoft.com/office/word/2010/wordml" xmlns:w15="http://schemas.microsoft.com/office/word/2012/wordml" xmlns:w16se="http://schemas.microsoft.com/office/word/2015/wordml/symex" xmlns:wpg="http://schemas.microsoft.com/office/word/2010/wordprocessingGroup" xmlns:wpi="http://schemas.microsoft.com/office/word/2010/wordprocessingInk" xmlns:wne="http://schemas.microsoft.com/office/word/2006/wordml" xmlns:wps="http://schemas.microsoft.com/office/word/2010/wordprocessingShape" mc:Ignorable="w14 w15 w16se wp14">
+<w:document xmlns:wpc="http://schemas.microsoft.com/office/word/2010/wordprocessingCanvas" xmlns:cx="http://schemas.microsoft.com/office/drawing/2014/chartex" xmlns:cx1="http://schemas.microsoft.com/office/drawing/2015/9/8/chartex" xmlns:cx2="http://schemas.microsoft.com/office/drawing/2015/10/21/chartex" xmlns:cx3="http://schemas.microsoft.com/office/drawing/2016/5/9/chartex" xmlns:cx4="http://schemas.microsoft.com/office/drawing/2016/5/10/chartex" xmlns:cx5="http://schemas.microsoft.com/office/drawing/2016/5/11/chartex" xmlns:cx6="http://schemas.microsoft.com/office/drawing/2016/5/12/chartex" xmlns:cx7="http://schemas.microsoft.com/office/drawing/2016/5/13/chartex" xmlns:cx8="http://schemas.microsoft.com/office/drawing/2016/5/14/chartex" xmlns:mc="http://schemas.openxmlformats.org/markup-compatibility/2006" xmlns:o="urn:schemas-microsoft-com:office:office" xmlns:r="http://schemas.openxmlformats.org/officeDocument/2006/relationships" xmlns:m="http://schemas.openxmlformats.org/officeDocument/2006/math" xmlns:v="urn:schemas-microsoft-com:vml" xmlns:wp14="http://schemas.microsoft.com/office/word/2010/wordprocessingDrawing" xmlns:wp="http://schemas.openxmlformats.org/drawingml/2006/wordprocessingDrawing" xmlns:w10="urn:schemas-microsoft-com:office:word" xmlns:w="http://schemas.openxmlformats.org/wordprocessingml/2006/main" xmlns:w14="http://schemas.microsoft.com/office/word/2010/wordml" xmlns:w15="http://schemas.microsoft.com/office/word/2012/wordml" xmlns:w16se="http://schemas.microsoft.com/office/word/2015/wordml/symex" xmlns:wpg="http://schemas.microsoft.com/office/word/2010/wordprocessingGroup" xmlns:wpi="http://schemas.microsoft.com/office/word/2010/wordprocessingInk" xmlns:wne="http://schemas.microsoft.com/office/word/2006/wordml" xmlns:wps="http://schemas.microsoft.com/office/word/2010/wordprocessingShape" mc:Ignorable="w14 w15 w16se wp14">
   <w:body>
     <w:p>
       <w:pPr>
@@ -220,21 +220,12 @@
                 <w:sz w:val="24"/>
               </w:rPr>
             </w:pPr>
-            <w:proofErr w:type="spellStart"/>
             <w:r>
               <w:rPr>
                 <w:rFonts w:cs="Arial"/>
                 <w:sz w:val="24"/>
               </w:rPr>
-              <w:t>Github</w:t>
-            </w:r>
-            <w:proofErr w:type="spellEnd"/>
-            <w:r>
-              <w:rPr>
-                <w:rFonts w:cs="Arial"/>
-                <w:sz w:val="24"/>
-              </w:rPr>
-              <w:t xml:space="preserve"> username:</w:t>
+              <w:t>Github username:</w:t>
             </w:r>
             <w:r>
               <w:rPr>
@@ -349,21 +340,12 @@
                 <w:sz w:val="24"/>
               </w:rPr>
             </w:pPr>
-            <w:proofErr w:type="spellStart"/>
             <w:r>
               <w:rPr>
                 <w:rFonts w:cs="Arial"/>
                 <w:sz w:val="24"/>
               </w:rPr>
-              <w:t>Github</w:t>
-            </w:r>
-            <w:proofErr w:type="spellEnd"/>
-            <w:r>
-              <w:rPr>
-                <w:rFonts w:cs="Arial"/>
-                <w:sz w:val="24"/>
-              </w:rPr>
-              <w:t xml:space="preserve"> username:</w:t>
+              <w:t>Github username:</w:t>
             </w:r>
           </w:p>
           <w:p>
@@ -375,7 +357,6 @@
                 <w:sz w:val="24"/>
               </w:rPr>
             </w:pPr>
-            <w:proofErr w:type="spellStart"/>
             <w:r>
               <w:rPr>
                 <w:rFonts w:cs="Arial"/>
@@ -384,7 +365,6 @@
               </w:rPr>
               <w:t>keithfeeneyNCI</w:t>
             </w:r>
-            <w:proofErr w:type="spellEnd"/>
           </w:p>
           <w:p>
             <w:pPr>
@@ -506,21 +486,12 @@
                 <w:sz w:val="24"/>
               </w:rPr>
             </w:pPr>
-            <w:proofErr w:type="spellStart"/>
             <w:r>
               <w:rPr>
                 <w:rFonts w:cs="Arial"/>
                 <w:sz w:val="24"/>
               </w:rPr>
-              <w:t>Github</w:t>
-            </w:r>
-            <w:proofErr w:type="spellEnd"/>
-            <w:r>
-              <w:rPr>
-                <w:rFonts w:cs="Arial"/>
-                <w:sz w:val="24"/>
-              </w:rPr>
-              <w:t xml:space="preserve"> username:</w:t>
+              <w:t>Github username:</w:t>
             </w:r>
           </w:p>
           <w:p>
@@ -531,7 +502,6 @@
                 <w:lang w:val="en-IE"/>
               </w:rPr>
             </w:pPr>
-            <w:proofErr w:type="spellStart"/>
             <w:r>
               <w:rPr>
                 <w:rFonts w:cs="Arial"/>
@@ -540,7 +510,6 @@
               </w:rPr>
               <w:t>Paddyyyyyyyy</w:t>
             </w:r>
-            <w:proofErr w:type="spellEnd"/>
           </w:p>
         </w:tc>
         <w:tc>
@@ -619,21 +588,12 @@
                 <w:sz w:val="24"/>
               </w:rPr>
             </w:pPr>
-            <w:proofErr w:type="spellStart"/>
             <w:r>
               <w:rPr>
                 <w:rFonts w:cs="Arial"/>
                 <w:sz w:val="24"/>
               </w:rPr>
-              <w:t>Github</w:t>
-            </w:r>
-            <w:proofErr w:type="spellEnd"/>
-            <w:r>
-              <w:rPr>
-                <w:rFonts w:cs="Arial"/>
-                <w:sz w:val="24"/>
-              </w:rPr>
-              <w:t xml:space="preserve"> username:</w:t>
+              <w:t>Github username:</w:t>
             </w:r>
           </w:p>
           <w:p>
@@ -746,21 +706,12 @@
                 <w:sz w:val="24"/>
               </w:rPr>
             </w:pPr>
-            <w:proofErr w:type="spellStart"/>
             <w:r>
               <w:rPr>
                 <w:rFonts w:cs="Arial"/>
                 <w:sz w:val="24"/>
               </w:rPr>
-              <w:t>Github</w:t>
-            </w:r>
-            <w:proofErr w:type="spellEnd"/>
-            <w:r>
-              <w:rPr>
-                <w:rFonts w:cs="Arial"/>
-                <w:sz w:val="24"/>
-              </w:rPr>
-              <w:t xml:space="preserve"> username:</w:t>
+              <w:t>Github username:</w:t>
             </w:r>
           </w:p>
           <w:p>
@@ -772,7 +723,6 @@
                 <w:sz w:val="24"/>
               </w:rPr>
             </w:pPr>
-            <w:proofErr w:type="spellStart"/>
             <w:r>
               <w:rPr>
                 <w:rFonts w:cs="Arial"/>
@@ -781,7 +731,6 @@
               </w:rPr>
               <w:t>CedricVz</w:t>
             </w:r>
-            <w:proofErr w:type="spellEnd"/>
           </w:p>
           <w:p>
             <w:pPr>
@@ -849,7 +798,6 @@
       <w:r>
         <w:rPr>
           <w:noProof/>
-          <w:lang w:val="en-IE" w:eastAsia="en-IE"/>
         </w:rPr>
         <w:drawing>
           <wp:inline distT="0" distB="0" distL="0" distR="0">
@@ -4355,6 +4303,7 @@
         <w:rPr>
           <w:lang w:val="en-IE"/>
         </w:rPr>
+        <w:lastRenderedPageBreak/>
         <w:t>Executive Summ</w:t>
       </w:r>
       <w:r>
@@ -4363,8 +4312,8 @@
         </w:rPr>
         <w:t>ary</w:t>
       </w:r>
+      <w:bookmarkEnd w:id="0"/>
       <w:bookmarkEnd w:id="1"/>
-      <w:bookmarkEnd w:id="0"/>
     </w:p>
     <w:p>
       <w:pPr>
@@ -4758,6 +4707,7 @@
         <w:rPr>
           <w:lang w:val="en-IE"/>
         </w:rPr>
+        <w:lastRenderedPageBreak/>
         <w:t>Introduction</w:t>
       </w:r>
       <w:bookmarkEnd w:id="5"/>
@@ -5018,7 +4968,14 @@
         <w:rPr>
           <w:lang w:val="en-IE"/>
         </w:rPr>
-        <w:t xml:space="preserve">cific coding relevant to the Project as well as dealing with errors, etc. This was in preparation for writing coding for the app. On Week 9 &amp; 10, a prototype was developed to show our app in the Mid-Point Presentation. After this, we were building on the prototype to develop the app further to the end result. </w:t>
+        <w:t xml:space="preserve">cific coding relevant to </w:t>
+      </w:r>
+      <w:r>
+        <w:rPr>
+          <w:lang w:val="en-IE"/>
+        </w:rPr>
+        <w:lastRenderedPageBreak/>
+        <w:t xml:space="preserve">the Project as well as dealing with errors, etc. This was in preparation for writing coding for the app. On Week 9 &amp; 10, a prototype was developed to show our app in the Mid-Point Presentation. After this, we were building on the prototype to develop the app further to the end result. </w:t>
       </w:r>
     </w:p>
     <w:p>
@@ -5131,6 +5088,7 @@
           <w:id w:val="-2002642354"/>
           <w:citation/>
         </w:sdtPr>
+        <w:sdtEndPr/>
         <w:sdtContent>
           <w:r>
             <w:rPr>
@@ -5233,7 +5191,6 @@
           <w:lang w:val="en-IE"/>
         </w:rPr>
       </w:pPr>
-      <w:proofErr w:type="spellStart"/>
       <w:r>
         <w:rPr>
           <w:u w:val="single"/>
@@ -5241,7 +5198,6 @@
         </w:rPr>
         <w:t>SqlLite</w:t>
       </w:r>
-      <w:proofErr w:type="spellEnd"/>
       <w:r>
         <w:rPr>
           <w:u w:val="single"/>
@@ -5262,19 +5218,11 @@
           <w:lang w:val="en-IE"/>
         </w:rPr>
       </w:pPr>
-      <w:proofErr w:type="spellStart"/>
-      <w:r>
-        <w:rPr>
-          <w:lang w:val="en-IE"/>
-        </w:rPr>
-        <w:t>MySql</w:t>
-      </w:r>
-      <w:proofErr w:type="spellEnd"/>
-      <w:r>
-        <w:rPr>
-          <w:lang w:val="en-IE"/>
-        </w:rPr>
-        <w:t>,</w:t>
+      <w:r>
+        <w:rPr>
+          <w:lang w:val="en-IE"/>
+        </w:rPr>
+        <w:t>MySql,</w:t>
       </w:r>
     </w:p>
     <w:p>
@@ -5386,6 +5334,7 @@
         <w:rPr>
           <w:lang w:val="en-IE"/>
         </w:rPr>
+        <w:lastRenderedPageBreak/>
         <w:t>Structure</w:t>
       </w:r>
       <w:bookmarkEnd w:id="19"/>
@@ -5423,6 +5372,7 @@
         <w:rPr>
           <w:lang w:val="en-IE"/>
         </w:rPr>
+        <w:lastRenderedPageBreak/>
         <w:t>System</w:t>
       </w:r>
       <w:bookmarkEnd w:id="21"/>
@@ -5570,6 +5520,7 @@
       </w:pPr>
       <w:bookmarkStart w:id="30" w:name="_Toc480196202"/>
       <w:r>
+        <w:lastRenderedPageBreak/>
         <w:t>Requirements Specification</w:t>
       </w:r>
       <w:bookmarkEnd w:id="28"/>
@@ -5656,7 +5607,6 @@
       <w:r>
         <w:rPr>
           <w:noProof/>
-          <w:lang w:val="en-IE" w:eastAsia="en-IE"/>
         </w:rPr>
         <w:drawing>
           <wp:inline distT="0" distB="0" distL="0" distR="0" wp14:anchorId="76B87D1D">
@@ -5831,6 +5781,7 @@
           <w:b/>
           <w:bCs/>
         </w:rPr>
+        <w:lastRenderedPageBreak/>
         <w:t xml:space="preserve">Use Case </w:t>
       </w:r>
     </w:p>
@@ -6227,6 +6178,7 @@
         <w:rPr>
           <w:lang w:val="en-GB"/>
         </w:rPr>
+        <w:lastRenderedPageBreak/>
         <w:t xml:space="preserve"> </w:t>
       </w:r>
     </w:p>
@@ -6638,6 +6590,7 @@
           <w:b/>
           <w:szCs w:val="20"/>
         </w:rPr>
+        <w:lastRenderedPageBreak/>
         <w:t>Precondition</w:t>
       </w:r>
     </w:p>
@@ -7052,6 +7005,7 @@
           <w:szCs w:val="20"/>
           <w:lang w:val="en-GB"/>
         </w:rPr>
+        <w:lastRenderedPageBreak/>
         <w:t>This use case describes the different scenarios for creating an acoustic treatment and changes the values in the application depending on the role.</w:t>
       </w:r>
     </w:p>
@@ -7484,6 +7438,7 @@
           <w:szCs w:val="20"/>
           <w:lang w:val="en-GB"/>
         </w:rPr>
+        <w:lastRenderedPageBreak/>
         <w:t>The scope of this use case is to allow the user to enter their data easily and for it to work correctly with the values from the database to allow the calculation to function.</w:t>
       </w:r>
     </w:p>
@@ -7883,6 +7838,7 @@
           <w:bCs/>
           <w:szCs w:val="28"/>
         </w:rPr>
+        <w:lastRenderedPageBreak/>
         <w:t xml:space="preserve">Use Case </w:t>
       </w:r>
     </w:p>
@@ -8214,27 +8170,14 @@
       <w:bookmarkStart w:id="45" w:name="_Toc477211679"/>
       <w:bookmarkStart w:id="46" w:name="_Toc480196209"/>
       <w:r>
+        <w:lastRenderedPageBreak/>
         <w:t>Requirement</w:t>
       </w:r>
       <w:r>
         <w:rPr>
           <w:lang w:val="en-IE"/>
         </w:rPr>
-        <w:t xml:space="preserve"> Comparing Results (</w:t>
-      </w:r>
-      <w:proofErr w:type="spellStart"/>
-      <w:r>
-        <w:rPr>
-          <w:lang w:val="en-IE"/>
-        </w:rPr>
-        <w:t>req</w:t>
-      </w:r>
-      <w:proofErr w:type="spellEnd"/>
-      <w:r>
-        <w:rPr>
-          <w:lang w:val="en-IE"/>
-        </w:rPr>
-        <w:t xml:space="preserve"> 3 and 4)</w:t>
+        <w:t xml:space="preserve"> Comparing Results (req 3 and 4)</w:t>
       </w:r>
       <w:bookmarkEnd w:id="45"/>
       <w:bookmarkEnd w:id="46"/>
@@ -8662,6 +8605,7 @@
         <w:ind w:left="576"/>
       </w:pPr>
       <w:r>
+        <w:lastRenderedPageBreak/>
         <w:t>List further functional requirements here, using the same structure as for Requirements 1 &amp; 2. Most systems would have at least five main requirements.</w:t>
       </w:r>
     </w:p>
@@ -8915,6 +8859,7 @@
         <w:rPr>
           <w:lang w:val="en-GB"/>
         </w:rPr>
+        <w:lastRenderedPageBreak/>
         <w:t xml:space="preserve">A full version of the application will give the user access to a full range of advanced calculations however this full version will cost a one-time payment through the </w:t>
       </w:r>
       <w:r>
@@ -9248,6 +9193,7 @@
         <w:rPr>
           <w:lang w:val="en-IE"/>
         </w:rPr>
+        <w:lastRenderedPageBreak/>
         <w:t>From there we create</w:t>
       </w:r>
       <w:r>
@@ -9364,25 +9310,160 @@
         <w:rPr>
           <w:lang w:val="en-IE"/>
         </w:rPr>
+        <w:t xml:space="preserve"> (ads and banners included code embedded)</w:t>
+      </w:r>
+      <w:r>
+        <w:rPr>
+          <w:lang w:val="en-IE"/>
+        </w:rPr>
+        <w:t xml:space="preserve">. </w:t>
+      </w:r>
+    </w:p>
+    <w:p>
+      <w:pPr>
+        <w:rPr>
+          <w:lang w:val="en-IE"/>
+        </w:rPr>
+      </w:pPr>
+      <w:r>
+        <w:rPr>
+          <w:lang w:val="en-IE"/>
+        </w:rPr>
+        <w:t xml:space="preserve">On the </w:t>
+      </w:r>
+      <w:r>
+        <w:rPr>
+          <w:lang w:val="en-IE"/>
+        </w:rPr>
+        <w:t>categories page</w:t>
+      </w:r>
+      <w:r>
+        <w:rPr>
+          <w:lang w:val="en-IE"/>
+        </w:rPr>
+        <w:t xml:space="preserve">, </w:t>
+      </w:r>
+      <w:r>
+        <w:rPr>
+          <w:lang w:val="en-IE"/>
+        </w:rPr>
+        <w:t>the user</w:t>
+      </w:r>
+      <w:r>
+        <w:rPr>
+          <w:lang w:val="en-IE"/>
+        </w:rPr>
+        <w:t xml:space="preserve"> can choose </w:t>
+      </w:r>
+      <w:r>
+        <w:rPr>
+          <w:lang w:val="en-IE"/>
+        </w:rPr>
+        <w:t>their</w:t>
+      </w:r>
+      <w:r>
+        <w:rPr>
+          <w:lang w:val="en-IE"/>
+        </w:rPr>
+        <w:t xml:space="preserve"> own specific user role, from YouTuber, </w:t>
+      </w:r>
+      <w:r>
+        <w:rPr>
+          <w:lang w:val="en-IE"/>
+        </w:rPr>
+        <w:t>Home</w:t>
+      </w:r>
+      <w:r>
+        <w:rPr>
+          <w:lang w:val="en-IE"/>
+        </w:rPr>
         <w:t xml:space="preserve"> </w:t>
       </w:r>
       <w:r>
         <w:rPr>
           <w:lang w:val="en-IE"/>
         </w:rPr>
-        <w:t xml:space="preserve">(ads and banners included code </w:t>
-      </w:r>
-      <w:r>
-        <w:rPr>
-          <w:lang w:val="en-IE"/>
-        </w:rPr>
-        <w:t>embedded</w:t>
-      </w:r>
-      <w:r>
-        <w:rPr>
-          <w:lang w:val="en-IE"/>
-        </w:rPr>
-        <w:t>)</w:t>
+        <w:t>Artist or any E</w:t>
+      </w:r>
+      <w:r>
+        <w:rPr>
+          <w:lang w:val="en-IE"/>
+        </w:rPr>
+        <w:t xml:space="preserve">vent regarding audio </w:t>
+      </w:r>
+      <w:r>
+        <w:rPr>
+          <w:lang w:val="en-IE"/>
+        </w:rPr>
+        <w:t xml:space="preserve">and acoustic </w:t>
+      </w:r>
+      <w:r>
+        <w:rPr>
+          <w:lang w:val="en-IE"/>
+        </w:rPr>
+        <w:t xml:space="preserve">enhancements. </w:t>
+      </w:r>
+      <w:r>
+        <w:rPr>
+          <w:lang w:val="en-IE"/>
+        </w:rPr>
+        <w:t xml:space="preserve">On the type of room page, the user will have two options an empty room or a bedroom. </w:t>
+      </w:r>
+      <w:r>
+        <w:rPr>
+          <w:lang w:val="en-IE"/>
+        </w:rPr>
+        <w:t xml:space="preserve">Depending on </w:t>
+      </w:r>
+      <w:r>
+        <w:rPr>
+          <w:lang w:val="en-IE"/>
+        </w:rPr>
+        <w:t>user’s</w:t>
+      </w:r>
+      <w:bookmarkStart w:id="80" w:name="_GoBack"/>
+      <w:bookmarkEnd w:id="80"/>
+      <w:r>
+        <w:rPr>
+          <w:lang w:val="en-IE"/>
+        </w:rPr>
+        <w:t xml:space="preserve"> </w:t>
+      </w:r>
+      <w:r>
+        <w:rPr>
+          <w:lang w:val="en-IE"/>
+        </w:rPr>
+        <w:t>category</w:t>
+      </w:r>
+      <w:r>
+        <w:rPr>
+          <w:lang w:val="en-IE"/>
+        </w:rPr>
+        <w:t xml:space="preserve"> and </w:t>
+      </w:r>
+      <w:r>
+        <w:rPr>
+          <w:lang w:val="en-IE"/>
+        </w:rPr>
+        <w:t xml:space="preserve">room </w:t>
+      </w:r>
+      <w:r>
+        <w:rPr>
+          <w:lang w:val="en-IE"/>
+        </w:rPr>
+        <w:t>type</w:t>
+      </w:r>
+      <w:r>
+        <w:rPr>
+          <w:lang w:val="en-IE"/>
+        </w:rPr>
+        <w:t xml:space="preserve"> </w:t>
+      </w:r>
+      <w:r>
+        <w:rPr>
+          <w:lang w:val="en-IE"/>
+        </w:rPr>
+        <w:t>values will be stored holding dB drop capabilities</w:t>
       </w:r>
       <w:r>
         <w:rPr>
@@ -9390,66 +9471,72 @@
         </w:rPr>
         <w:t>.</w:t>
       </w:r>
+    </w:p>
+    <w:p>
+      <w:pPr>
+        <w:rPr>
+          <w:lang w:val="en-IE"/>
+        </w:rPr>
+      </w:pPr>
+      <w:r>
+        <w:rPr>
+          <w:lang w:val="en-IE"/>
+        </w:rPr>
+        <w:t>User wi</w:t>
+      </w:r>
+      <w:r>
+        <w:rPr>
+          <w:lang w:val="en-IE"/>
+        </w:rPr>
+        <w:t xml:space="preserve">ll </w:t>
+      </w:r>
+      <w:r>
+        <w:rPr>
+          <w:lang w:val="en-IE"/>
+        </w:rPr>
+        <w:t>be forwarded to the room recorder</w:t>
+      </w:r>
       <w:r>
         <w:rPr>
           <w:lang w:val="en-IE"/>
         </w:rPr>
         <w:t xml:space="preserve"> </w:t>
       </w:r>
-    </w:p>
-    <w:p>
-      <w:pPr>
-        <w:rPr>
-          <w:lang w:val="en-IE"/>
-        </w:rPr>
-      </w:pPr>
-      <w:r>
-        <w:rPr>
-          <w:lang w:val="en-IE"/>
-        </w:rPr>
-        <w:t xml:space="preserve">On the </w:t>
-      </w:r>
-      <w:r>
-        <w:rPr>
-          <w:lang w:val="en-IE"/>
-        </w:rPr>
-        <w:t>categories page</w:t>
-      </w:r>
-      <w:r>
-        <w:rPr>
-          <w:lang w:val="en-IE"/>
-        </w:rPr>
-        <w:t xml:space="preserve">, </w:t>
-      </w:r>
-      <w:r>
-        <w:rPr>
-          <w:lang w:val="en-IE"/>
-        </w:rPr>
-        <w:t>the user</w:t>
-      </w:r>
-      <w:r>
-        <w:rPr>
-          <w:lang w:val="en-IE"/>
-        </w:rPr>
-        <w:t xml:space="preserve"> can choose </w:t>
-      </w:r>
-      <w:r>
-        <w:rPr>
-          <w:lang w:val="en-IE"/>
-        </w:rPr>
-        <w:t>their</w:t>
-      </w:r>
-      <w:r>
-        <w:rPr>
-          <w:lang w:val="en-IE"/>
-        </w:rPr>
-        <w:t xml:space="preserve"> own specific user role, from YouTuber, </w:t>
-      </w:r>
-      <w:r>
-        <w:rPr>
-          <w:lang w:val="en-IE"/>
-        </w:rPr>
-        <w:t>Home</w:t>
+      <w:r>
+        <w:rPr>
+          <w:lang w:val="en-IE"/>
+        </w:rPr>
+        <w:t>page</w:t>
+      </w:r>
+      <w:r>
+        <w:rPr>
+          <w:lang w:val="en-IE"/>
+        </w:rPr>
+        <w:t>. Here w</w:t>
+      </w:r>
+      <w:r>
+        <w:rPr>
+          <w:lang w:val="en-IE"/>
+        </w:rPr>
+        <w:t xml:space="preserve">e use </w:t>
+      </w:r>
+      <w:r>
+        <w:rPr>
+          <w:lang w:val="en-IE"/>
+        </w:rPr>
+        <w:t>the phones mic in</w:t>
+      </w:r>
+      <w:r>
+        <w:rPr>
+          <w:lang w:val="en-IE"/>
+        </w:rPr>
+        <w:t>put</w:t>
+      </w:r>
+      <w:r>
+        <w:rPr>
+          <w:lang w:val="en-IE"/>
+        </w:rPr>
+        <w:t>,</w:t>
       </w:r>
       <w:r>
         <w:rPr>
@@ -9461,200 +9548,7 @@
         <w:rPr>
           <w:lang w:val="en-IE"/>
         </w:rPr>
-        <w:t>Artist or any E</w:t>
-      </w:r>
-      <w:r>
-        <w:rPr>
-          <w:lang w:val="en-IE"/>
-        </w:rPr>
-        <w:t xml:space="preserve">vent regarding audio </w:t>
-      </w:r>
-      <w:r>
-        <w:rPr>
-          <w:lang w:val="en-IE"/>
-        </w:rPr>
-        <w:t xml:space="preserve">and acoustic </w:t>
-      </w:r>
-      <w:r>
-        <w:rPr>
-          <w:lang w:val="en-IE"/>
-        </w:rPr>
-        <w:t xml:space="preserve">enhancements. </w:t>
-      </w:r>
-      <w:r>
-        <w:rPr>
-          <w:lang w:val="en-IE"/>
-        </w:rPr>
-        <w:t xml:space="preserve">On the type of room page, the user will have two options an empty room or a bedroom. </w:t>
-      </w:r>
-      <w:r>
-        <w:rPr>
-          <w:lang w:val="en-IE"/>
-        </w:rPr>
-        <w:t xml:space="preserve">Depending on </w:t>
-      </w:r>
-      <w:proofErr w:type="gramStart"/>
-      <w:r>
-        <w:rPr>
-          <w:lang w:val="en-IE"/>
-        </w:rPr>
-        <w:t>users</w:t>
-      </w:r>
-      <w:proofErr w:type="gramEnd"/>
-      <w:r>
-        <w:rPr>
-          <w:lang w:val="en-IE"/>
-        </w:rPr>
-        <w:t xml:space="preserve"> </w:t>
-      </w:r>
-      <w:r>
-        <w:rPr>
-          <w:lang w:val="en-IE"/>
-        </w:rPr>
-        <w:t>category</w:t>
-      </w:r>
-      <w:r>
-        <w:rPr>
-          <w:lang w:val="en-IE"/>
-        </w:rPr>
-        <w:t xml:space="preserve"> and </w:t>
-      </w:r>
-      <w:r>
-        <w:rPr>
-          <w:lang w:val="en-IE"/>
-        </w:rPr>
-        <w:t xml:space="preserve">room </w:t>
-      </w:r>
-      <w:r>
-        <w:rPr>
-          <w:lang w:val="en-IE"/>
-        </w:rPr>
-        <w:t>type</w:t>
-      </w:r>
-      <w:r>
-        <w:rPr>
-          <w:lang w:val="en-IE"/>
-        </w:rPr>
-        <w:t xml:space="preserve"> </w:t>
-      </w:r>
-      <w:r>
-        <w:rPr>
-          <w:lang w:val="en-IE"/>
-        </w:rPr>
-        <w:t>values will be stored holding dB drop capabilities</w:t>
-      </w:r>
-      <w:r>
-        <w:rPr>
-          <w:lang w:val="en-IE"/>
-        </w:rPr>
-        <w:t>.</w:t>
-      </w:r>
-    </w:p>
-    <w:p>
-      <w:pPr>
-        <w:rPr>
-          <w:lang w:val="en-IE"/>
-        </w:rPr>
-      </w:pPr>
-      <w:r>
-        <w:rPr>
-          <w:lang w:val="en-IE"/>
-        </w:rPr>
-        <w:t>User wi</w:t>
-      </w:r>
-      <w:r>
-        <w:rPr>
-          <w:lang w:val="en-IE"/>
-        </w:rPr>
-        <w:t xml:space="preserve">ll </w:t>
-      </w:r>
-      <w:r>
-        <w:rPr>
-          <w:lang w:val="en-IE"/>
-        </w:rPr>
-        <w:t>be forwarded to the room recorder</w:t>
-      </w:r>
-      <w:r>
-        <w:rPr>
-          <w:lang w:val="en-IE"/>
-        </w:rPr>
-        <w:t xml:space="preserve"> </w:t>
-      </w:r>
-      <w:r>
-        <w:rPr>
-          <w:lang w:val="en-IE"/>
-        </w:rPr>
-        <w:t>page</w:t>
-      </w:r>
-      <w:r>
-        <w:rPr>
-          <w:lang w:val="en-IE"/>
-        </w:rPr>
-        <w:t>. Here w</w:t>
-      </w:r>
-      <w:r>
-        <w:rPr>
-          <w:lang w:val="en-IE"/>
-        </w:rPr>
-        <w:t xml:space="preserve">e use </w:t>
-      </w:r>
-      <w:r>
-        <w:rPr>
-          <w:lang w:val="en-IE"/>
-        </w:rPr>
-        <w:t>the phones mic in</w:t>
-      </w:r>
-      <w:r>
-        <w:rPr>
-          <w:lang w:val="en-IE"/>
-        </w:rPr>
-        <w:t>put</w:t>
-      </w:r>
-      <w:r>
-        <w:rPr>
-          <w:lang w:val="en-IE"/>
-        </w:rPr>
-        <w:t>,</w:t>
-      </w:r>
-      <w:r>
-        <w:rPr>
-          <w:lang w:val="en-IE"/>
-        </w:rPr>
-        <w:t xml:space="preserve"> </w:t>
-      </w:r>
-      <w:r>
-        <w:rPr>
-          <w:lang w:val="en-IE"/>
-        </w:rPr>
-        <w:t>and androids “</w:t>
-      </w:r>
-      <w:proofErr w:type="spellStart"/>
-      <w:r>
-        <w:rPr>
-          <w:lang w:val="en-IE"/>
-        </w:rPr>
-        <w:t>AudioRecord</w:t>
-      </w:r>
-      <w:proofErr w:type="spellEnd"/>
-      <w:r>
-        <w:rPr>
-          <w:lang w:val="en-IE"/>
-        </w:rPr>
-        <w:t>”, “</w:t>
-      </w:r>
-      <w:proofErr w:type="spellStart"/>
-      <w:r>
-        <w:rPr>
-          <w:lang w:val="en-IE"/>
-        </w:rPr>
-        <w:t>MediaRecorder</w:t>
-      </w:r>
-      <w:proofErr w:type="spellEnd"/>
-      <w:r>
-        <w:rPr>
-          <w:lang w:val="en-IE"/>
-        </w:rPr>
-        <w:t xml:space="preserve">” classes, </w:t>
+        <w:t xml:space="preserve">and androids “AudioRecord”, “MediaRecorder” classes, </w:t>
       </w:r>
       <w:r>
         <w:rPr>
@@ -9672,29 +9566,7 @@
         <w:rPr>
           <w:lang w:val="en-IE"/>
         </w:rPr>
-        <w:t xml:space="preserve"> file, and from this file obtain the max amplitude (binary value) recorded using androids </w:t>
-      </w:r>
-      <w:proofErr w:type="spellStart"/>
-      <w:proofErr w:type="gramStart"/>
-      <w:r>
-        <w:rPr>
-          <w:lang w:val="en-IE"/>
-        </w:rPr>
-        <w:t>getMaxAmplitude</w:t>
-      </w:r>
-      <w:proofErr w:type="spellEnd"/>
-      <w:r>
-        <w:rPr>
-          <w:lang w:val="en-IE"/>
-        </w:rPr>
-        <w:t>(</w:t>
-      </w:r>
-      <w:proofErr w:type="gramEnd"/>
-      <w:r>
-        <w:rPr>
-          <w:lang w:val="en-IE"/>
-        </w:rPr>
-        <w:t xml:space="preserve">) </w:t>
+        <w:t xml:space="preserve"> file, and from this file obtain the max amplitude (binary value) recorded using androids getMaxAmplitude() </w:t>
       </w:r>
       <w:r>
         <w:rPr>
@@ -9758,16 +9630,8 @@
         <w:rPr>
           <w:lang w:val="en-IE"/>
         </w:rPr>
-        <w:t>dB = 20 * Math.log10(</w:t>
-      </w:r>
-      <w:proofErr w:type="spellStart"/>
-      <w:r>
-        <w:rPr>
-          <w:lang w:val="en-IE"/>
-        </w:rPr>
-        <w:t>getAmplitude</w:t>
-      </w:r>
-      <w:proofErr w:type="spellEnd"/>
+        <w:t>dB = 20 * Math.log10(getAmplitude</w:t>
+      </w:r>
       <w:r>
         <w:rPr>
           <w:lang w:val="en-IE"/>
@@ -9780,14 +9644,12 @@
         </w:rPr>
         <w:t xml:space="preserve">() / </w:t>
       </w:r>
-      <w:proofErr w:type="gramStart"/>
-      <w:r>
-        <w:rPr>
-          <w:lang w:val="en-IE"/>
-        </w:rPr>
-        <w:t>reference(</w:t>
-      </w:r>
-      <w:proofErr w:type="gramEnd"/>
+      <w:r>
+        <w:rPr>
+          <w:lang w:val="en-IE"/>
+        </w:rPr>
+        <w:t>reference (</w:t>
+      </w:r>
       <w:r>
         <w:rPr>
           <w:lang w:val="en-IE"/>
@@ -9813,7 +9675,6 @@
         </w:rPr>
         <w:t>Once we obtain this initial dB value we proceed to calculate the amount of acoustic foam (</w:t>
       </w:r>
-      <w:proofErr w:type="spellStart"/>
       <w:r>
         <w:rPr>
           <w:lang w:val="en-IE"/>
@@ -9824,23 +9685,20 @@
         <w:rPr>
           <w:lang w:val="en-IE"/>
         </w:rPr>
-        <w:t>obing</w:t>
-      </w:r>
-      <w:proofErr w:type="spellEnd"/>
+        <w:t>orbing</w:t>
+      </w:r>
       <w:r>
         <w:rPr>
           <w:lang w:val="en-IE"/>
         </w:rPr>
         <w:t xml:space="preserve"> material) needed by </w:t>
       </w:r>
-      <w:proofErr w:type="spellStart"/>
-      <w:r>
-        <w:rPr>
-          <w:lang w:val="en-IE"/>
-        </w:rPr>
-        <w:t>apliying</w:t>
-      </w:r>
-      <w:proofErr w:type="spellEnd"/>
+      <w:r>
+        <w:rPr>
+          <w:lang w:val="en-IE"/>
+        </w:rPr>
+        <w:t>applying</w:t>
+      </w:r>
       <w:r>
         <w:rPr>
           <w:lang w:val="en-IE"/>
@@ -9860,20 +9718,7 @@
           <w:lang w:val="en-IE"/>
         </w:rPr>
         <w:tab/>
-      </w:r>
-      <w:proofErr w:type="spellStart"/>
-      <w:r>
-        <w:rPr>
-          <w:lang w:val="en-IE"/>
-        </w:rPr>
-        <w:t>acousticKit</w:t>
-      </w:r>
-      <w:proofErr w:type="spellEnd"/>
-      <w:r>
-        <w:rPr>
-          <w:lang w:val="en-IE"/>
-        </w:rPr>
-        <w:t xml:space="preserve"> = </w:t>
+        <w:t xml:space="preserve">acousticKit = </w:t>
       </w:r>
       <w:r>
         <w:rPr>
@@ -9942,6 +9787,7 @@
         <w:rPr>
           <w:lang w:val="en-IE"/>
         </w:rPr>
+        <w:lastRenderedPageBreak/>
         <w:t>dB = value obtained from room record.        20 = acoustic foam dB drops per mt</w:t>
       </w:r>
       <w:r>
@@ -9968,30 +9814,24 @@
         <w:rPr>
           <w:lang w:val="en-IE"/>
         </w:rPr>
+        <w:t xml:space="preserve"> absorbing </w:t>
+      </w:r>
+      <w:r>
+        <w:rPr>
+          <w:lang w:val="en-IE"/>
+        </w:rPr>
+        <w:t>items</w:t>
+      </w:r>
+      <w:r>
+        <w:rPr>
+          <w:lang w:val="en-IE"/>
+        </w:rPr>
         <w:t xml:space="preserve"> </w:t>
       </w:r>
       <w:r>
         <w:rPr>
           <w:lang w:val="en-IE"/>
         </w:rPr>
-        <w:t xml:space="preserve">absorbing </w:t>
-      </w:r>
-      <w:r>
-        <w:rPr>
-          <w:lang w:val="en-IE"/>
-        </w:rPr>
-        <w:t>items</w:t>
-      </w:r>
-      <w:r>
-        <w:rPr>
-          <w:lang w:val="en-IE"/>
-        </w:rPr>
-        <w:t xml:space="preserve"> </w:t>
-      </w:r>
-      <w:r>
-        <w:rPr>
-          <w:lang w:val="en-IE"/>
-        </w:rPr>
         <w:t>like green screen and carpets</w:t>
       </w:r>
       <w:r>
@@ -10051,8 +9891,6 @@
         </w:rPr>
         <w:t>All items outputted inside the Kit will have links for affiliate marketing providing the user with an option to buy them. (APIs provided by Affiliate  programs).</w:t>
       </w:r>
-      <w:bookmarkStart w:id="80" w:name="_GoBack"/>
-      <w:bookmarkEnd w:id="80"/>
     </w:p>
     <w:p>
       <w:pPr>
@@ -10067,6 +9905,7 @@
         <w:rPr>
           <w:lang w:val="en-IE"/>
         </w:rPr>
+        <w:lastRenderedPageBreak/>
         <w:t>Implementation</w:t>
       </w:r>
       <w:bookmarkEnd w:id="81"/>
@@ -10081,7 +9920,6 @@
       <w:r>
         <w:rPr>
           <w:noProof/>
-          <w:lang w:val="en-IE" w:eastAsia="en-IE"/>
         </w:rPr>
         <w:drawing>
           <wp:inline distT="0" distB="0" distL="0" distR="0" wp14:anchorId="34860C3E" wp14:editId="1590701B">
@@ -10153,6 +9991,7 @@
         <w:rPr>
           <w:lang w:val="en-IE"/>
         </w:rPr>
+        <w:lastRenderedPageBreak/>
         <w:t>Graphical User Interface (GUI) Layout</w:t>
       </w:r>
       <w:bookmarkEnd w:id="83"/>
@@ -10168,7 +10007,6 @@
       <w:r>
         <w:rPr>
           <w:noProof/>
-          <w:lang w:val="en-IE" w:eastAsia="en-IE"/>
         </w:rPr>
         <w:drawing>
           <wp:inline distT="0" distB="0" distL="0" distR="0" wp14:anchorId="2916E531" wp14:editId="6E63554D">
@@ -10222,7 +10060,6 @@
       <w:r>
         <w:rPr>
           <w:noProof/>
-          <w:lang w:val="en-IE" w:eastAsia="en-IE"/>
         </w:rPr>
         <w:drawing>
           <wp:inline distT="0" distB="0" distL="0" distR="0" wp14:anchorId="73CC5644" wp14:editId="0116731B">
@@ -10276,7 +10113,6 @@
       <w:r>
         <w:rPr>
           <w:noProof/>
-          <w:lang w:val="en-IE" w:eastAsia="en-IE"/>
         </w:rPr>
         <w:drawing>
           <wp:inline distT="0" distB="0" distL="0" distR="0" wp14:anchorId="554A84C9" wp14:editId="26D4F2C8">
@@ -10330,7 +10166,6 @@
       <w:r>
         <w:rPr>
           <w:noProof/>
-          <w:lang w:val="en-IE" w:eastAsia="en-IE"/>
         </w:rPr>
         <w:drawing>
           <wp:inline distT="0" distB="0" distL="0" distR="0" wp14:anchorId="5272A6D7" wp14:editId="13776B30">
@@ -10384,7 +10219,6 @@
       <w:r>
         <w:rPr>
           <w:noProof/>
-          <w:lang w:val="en-IE" w:eastAsia="en-IE"/>
         </w:rPr>
         <w:drawing>
           <wp:inline distT="0" distB="0" distL="0" distR="0" wp14:anchorId="6757C52F" wp14:editId="2D34977C">
@@ -10438,7 +10272,6 @@
       <w:r>
         <w:rPr>
           <w:noProof/>
-          <w:lang w:val="en-IE" w:eastAsia="en-IE"/>
         </w:rPr>
         <w:drawing>
           <wp:inline distT="0" distB="0" distL="0" distR="0" wp14:anchorId="55A429BE" wp14:editId="15E2329F">
@@ -10492,7 +10325,6 @@
       <w:r>
         <w:rPr>
           <w:noProof/>
-          <w:lang w:val="en-IE" w:eastAsia="en-IE"/>
         </w:rPr>
         <w:drawing>
           <wp:inline distT="0" distB="0" distL="0" distR="0" wp14:anchorId="21BCB403" wp14:editId="5F529E0C">
@@ -10562,6 +10394,7 @@
           <w:id w:val="-395506346"/>
           <w:citation/>
         </w:sdtPr>
+        <w:sdtEndPr/>
         <w:sdtContent>
           <w:r>
             <w:fldChar w:fldCharType="begin"/>
@@ -10599,6 +10432,7 @@
         <w:rPr>
           <w:lang w:val="en-IE"/>
         </w:rPr>
+        <w:lastRenderedPageBreak/>
         <w:t xml:space="preserve"> </w:t>
       </w:r>
       <w:bookmarkStart w:id="86" w:name="_Toc480196224"/>
@@ -10726,6 +10560,7 @@
         <w:rPr>
           <w:lang w:val="en-IE"/>
         </w:rPr>
+        <w:lastRenderedPageBreak/>
         <w:t>Conclusions</w:t>
       </w:r>
       <w:bookmarkEnd w:id="87"/>
@@ -10764,6 +10599,7 @@
         <w:rPr>
           <w:lang w:val="en-IE"/>
         </w:rPr>
+        <w:lastRenderedPageBreak/>
         <w:t xml:space="preserve">Further </w:t>
       </w:r>
       <w:r>
@@ -10980,6 +10816,7 @@
         <w:jc w:val="left"/>
       </w:pPr>
       <w:r>
+        <w:lastRenderedPageBreak/>
         <w:t>If the user is completely perplexed and would simply just want someone who would do it for them, the user could request a call to a sound professional who could assist them.</w:t>
       </w:r>
     </w:p>
@@ -11037,6 +10874,7 @@
           <w:docPartUnique/>
         </w:docPartObj>
       </w:sdtPr>
+      <w:sdtEndPr/>
       <w:sdtContent>
         <w:p>
           <w:pPr>
@@ -11054,6 +10892,7 @@
             <w:id w:val="-573587230"/>
             <w:bibliography/>
           </w:sdtPr>
+          <w:sdtEndPr/>
           <w:sdtContent>
             <w:p>
               <w:pPr>
@@ -11312,7 +11151,7 @@
 </file>
 
 <file path=word/endnotes.xml><?xml version="1.0" encoding="utf-8"?>
-<w:endnotes xmlns:wpc="http://schemas.microsoft.com/office/word/2010/wordprocessingCanvas" xmlns:cx="http://schemas.microsoft.com/office/drawing/2014/chartex" xmlns:mc="http://schemas.openxmlformats.org/markup-compatibility/2006" xmlns:o="urn:schemas-microsoft-com:office:office" xmlns:r="http://schemas.openxmlformats.org/officeDocument/2006/relationships" xmlns:m="http://schemas.openxmlformats.org/officeDocument/2006/math" xmlns:v="urn:schemas-microsoft-com:vml" xmlns:wp14="http://schemas.microsoft.com/office/word/2010/wordprocessingDrawing" xmlns:wp="http://schemas.openxmlformats.org/drawingml/2006/wordprocessingDrawing" xmlns:w10="urn:schemas-microsoft-com:office:word" xmlns:w="http://schemas.openxmlformats.org/wordprocessingml/2006/main" xmlns:w14="http://schemas.microsoft.com/office/word/2010/wordml" xmlns:w15="http://schemas.microsoft.com/office/word/2012/wordml" xmlns:w16se="http://schemas.microsoft.com/office/word/2015/wordml/symex" xmlns:wpg="http://schemas.microsoft.com/office/word/2010/wordprocessingGroup" xmlns:wpi="http://schemas.microsoft.com/office/word/2010/wordprocessingInk" xmlns:wne="http://schemas.microsoft.com/office/word/2006/wordml" xmlns:wps="http://schemas.microsoft.com/office/word/2010/wordprocessingShape" mc:Ignorable="w14 w15 w16se wp14">
+<w:endnotes xmlns:wpc="http://schemas.microsoft.com/office/word/2010/wordprocessingCanvas" xmlns:cx="http://schemas.microsoft.com/office/drawing/2014/chartex" xmlns:cx1="http://schemas.microsoft.com/office/drawing/2015/9/8/chartex" xmlns:cx2="http://schemas.microsoft.com/office/drawing/2015/10/21/chartex" xmlns:cx3="http://schemas.microsoft.com/office/drawing/2016/5/9/chartex" xmlns:cx4="http://schemas.microsoft.com/office/drawing/2016/5/10/chartex" xmlns:cx5="http://schemas.microsoft.com/office/drawing/2016/5/11/chartex" xmlns:cx6="http://schemas.microsoft.com/office/drawing/2016/5/12/chartex" xmlns:cx7="http://schemas.microsoft.com/office/drawing/2016/5/13/chartex" xmlns:cx8="http://schemas.microsoft.com/office/drawing/2016/5/14/chartex" xmlns:mc="http://schemas.openxmlformats.org/markup-compatibility/2006" xmlns:o="urn:schemas-microsoft-com:office:office" xmlns:r="http://schemas.openxmlformats.org/officeDocument/2006/relationships" xmlns:m="http://schemas.openxmlformats.org/officeDocument/2006/math" xmlns:v="urn:schemas-microsoft-com:vml" xmlns:wp14="http://schemas.microsoft.com/office/word/2010/wordprocessingDrawing" xmlns:wp="http://schemas.openxmlformats.org/drawingml/2006/wordprocessingDrawing" xmlns:w10="urn:schemas-microsoft-com:office:word" xmlns:w="http://schemas.openxmlformats.org/wordprocessingml/2006/main" xmlns:w14="http://schemas.microsoft.com/office/word/2010/wordml" xmlns:w15="http://schemas.microsoft.com/office/word/2012/wordml" xmlns:w16se="http://schemas.microsoft.com/office/word/2015/wordml/symex" xmlns:wpg="http://schemas.microsoft.com/office/word/2010/wordprocessingGroup" xmlns:wpi="http://schemas.microsoft.com/office/word/2010/wordprocessingInk" xmlns:wne="http://schemas.microsoft.com/office/word/2006/wordml" xmlns:wps="http://schemas.microsoft.com/office/word/2010/wordprocessingShape" mc:Ignorable="w14 w15 w16se wp14">
   <w:endnote w:type="separator" w:id="-1">
     <w:p>
       <w:r>
@@ -11331,7 +11170,7 @@
 </file>
 
 <file path=word/footer1.xml><?xml version="1.0" encoding="utf-8"?>
-<w:ftr xmlns:wpc="http://schemas.microsoft.com/office/word/2010/wordprocessingCanvas" xmlns:cx="http://schemas.microsoft.com/office/drawing/2014/chartex" xmlns:mc="http://schemas.openxmlformats.org/markup-compatibility/2006" xmlns:o="urn:schemas-microsoft-com:office:office" xmlns:r="http://schemas.openxmlformats.org/officeDocument/2006/relationships" xmlns:m="http://schemas.openxmlformats.org/officeDocument/2006/math" xmlns:v="urn:schemas-microsoft-com:vml" xmlns:wp14="http://schemas.microsoft.com/office/word/2010/wordprocessingDrawing" xmlns:wp="http://schemas.openxmlformats.org/drawingml/2006/wordprocessingDrawing" xmlns:w10="urn:schemas-microsoft-com:office:word" xmlns:w="http://schemas.openxmlformats.org/wordprocessingml/2006/main" xmlns:w14="http://schemas.microsoft.com/office/word/2010/wordml" xmlns:w15="http://schemas.microsoft.com/office/word/2012/wordml" xmlns:w16se="http://schemas.microsoft.com/office/word/2015/wordml/symex" xmlns:wpg="http://schemas.microsoft.com/office/word/2010/wordprocessingGroup" xmlns:wpi="http://schemas.microsoft.com/office/word/2010/wordprocessingInk" xmlns:wne="http://schemas.microsoft.com/office/word/2006/wordml" xmlns:wps="http://schemas.microsoft.com/office/word/2010/wordprocessingShape" mc:Ignorable="w14 w15 w16se wp14">
+<w:ftr xmlns:wpc="http://schemas.microsoft.com/office/word/2010/wordprocessingCanvas" xmlns:cx="http://schemas.microsoft.com/office/drawing/2014/chartex" xmlns:cx1="http://schemas.microsoft.com/office/drawing/2015/9/8/chartex" xmlns:cx2="http://schemas.microsoft.com/office/drawing/2015/10/21/chartex" xmlns:cx3="http://schemas.microsoft.com/office/drawing/2016/5/9/chartex" xmlns:cx4="http://schemas.microsoft.com/office/drawing/2016/5/10/chartex" xmlns:cx5="http://schemas.microsoft.com/office/drawing/2016/5/11/chartex" xmlns:cx6="http://schemas.microsoft.com/office/drawing/2016/5/12/chartex" xmlns:cx7="http://schemas.microsoft.com/office/drawing/2016/5/13/chartex" xmlns:cx8="http://schemas.microsoft.com/office/drawing/2016/5/14/chartex" xmlns:mc="http://schemas.openxmlformats.org/markup-compatibility/2006" xmlns:o="urn:schemas-microsoft-com:office:office" xmlns:r="http://schemas.openxmlformats.org/officeDocument/2006/relationships" xmlns:m="http://schemas.openxmlformats.org/officeDocument/2006/math" xmlns:v="urn:schemas-microsoft-com:vml" xmlns:wp14="http://schemas.microsoft.com/office/word/2010/wordprocessingDrawing" xmlns:wp="http://schemas.openxmlformats.org/drawingml/2006/wordprocessingDrawing" xmlns:w10="urn:schemas-microsoft-com:office:word" xmlns:w="http://schemas.openxmlformats.org/wordprocessingml/2006/main" xmlns:w14="http://schemas.microsoft.com/office/word/2010/wordml" xmlns:w15="http://schemas.microsoft.com/office/word/2012/wordml" xmlns:w16se="http://schemas.microsoft.com/office/word/2015/wordml/symex" xmlns:wpg="http://schemas.microsoft.com/office/word/2010/wordprocessingGroup" xmlns:wpi="http://schemas.microsoft.com/office/word/2010/wordprocessingInk" xmlns:wne="http://schemas.microsoft.com/office/word/2006/wordml" xmlns:wps="http://schemas.microsoft.com/office/word/2010/wordprocessingShape" mc:Ignorable="w14 w15 w16se wp14">
   <w:p>
     <w:pPr>
       <w:pStyle w:val="Footer"/>
@@ -11369,7 +11208,7 @@
         <w:rFonts w:ascii="Times New Roman" w:hAnsi="Times New Roman"/>
         <w:noProof/>
       </w:rPr>
-      <w:t>- 27 -</w:t>
+      <w:t>- 22 -</w:t>
     </w:r>
     <w:r>
       <w:rPr>
@@ -11404,7 +11243,7 @@
 </file>
 
 <file path=word/footer2.xml><?xml version="1.0" encoding="utf-8"?>
-<w:ftr xmlns:wpc="http://schemas.microsoft.com/office/word/2010/wordprocessingCanvas" xmlns:cx="http://schemas.microsoft.com/office/drawing/2014/chartex" xmlns:mc="http://schemas.openxmlformats.org/markup-compatibility/2006" xmlns:o="urn:schemas-microsoft-com:office:office" xmlns:r="http://schemas.openxmlformats.org/officeDocument/2006/relationships" xmlns:m="http://schemas.openxmlformats.org/officeDocument/2006/math" xmlns:v="urn:schemas-microsoft-com:vml" xmlns:wp14="http://schemas.microsoft.com/office/word/2010/wordprocessingDrawing" xmlns:wp="http://schemas.openxmlformats.org/drawingml/2006/wordprocessingDrawing" xmlns:w10="urn:schemas-microsoft-com:office:word" xmlns:w="http://schemas.openxmlformats.org/wordprocessingml/2006/main" xmlns:w14="http://schemas.microsoft.com/office/word/2010/wordml" xmlns:w15="http://schemas.microsoft.com/office/word/2012/wordml" xmlns:w16se="http://schemas.microsoft.com/office/word/2015/wordml/symex" xmlns:wpg="http://schemas.microsoft.com/office/word/2010/wordprocessingGroup" xmlns:wpi="http://schemas.microsoft.com/office/word/2010/wordprocessingInk" xmlns:wne="http://schemas.microsoft.com/office/word/2006/wordml" xmlns:wps="http://schemas.microsoft.com/office/word/2010/wordprocessingShape" mc:Ignorable="w14 w15 w16se wp14">
+<w:ftr xmlns:wpc="http://schemas.microsoft.com/office/word/2010/wordprocessingCanvas" xmlns:cx="http://schemas.microsoft.com/office/drawing/2014/chartex" xmlns:cx1="http://schemas.microsoft.com/office/drawing/2015/9/8/chartex" xmlns:cx2="http://schemas.microsoft.com/office/drawing/2015/10/21/chartex" xmlns:cx3="http://schemas.microsoft.com/office/drawing/2016/5/9/chartex" xmlns:cx4="http://schemas.microsoft.com/office/drawing/2016/5/10/chartex" xmlns:cx5="http://schemas.microsoft.com/office/drawing/2016/5/11/chartex" xmlns:cx6="http://schemas.microsoft.com/office/drawing/2016/5/12/chartex" xmlns:cx7="http://schemas.microsoft.com/office/drawing/2016/5/13/chartex" xmlns:cx8="http://schemas.microsoft.com/office/drawing/2016/5/14/chartex" xmlns:mc="http://schemas.openxmlformats.org/markup-compatibility/2006" xmlns:o="urn:schemas-microsoft-com:office:office" xmlns:r="http://schemas.openxmlformats.org/officeDocument/2006/relationships" xmlns:m="http://schemas.openxmlformats.org/officeDocument/2006/math" xmlns:v="urn:schemas-microsoft-com:vml" xmlns:wp14="http://schemas.microsoft.com/office/word/2010/wordprocessingDrawing" xmlns:wp="http://schemas.openxmlformats.org/drawingml/2006/wordprocessingDrawing" xmlns:w10="urn:schemas-microsoft-com:office:word" xmlns:w="http://schemas.openxmlformats.org/wordprocessingml/2006/main" xmlns:w14="http://schemas.microsoft.com/office/word/2010/wordml" xmlns:w15="http://schemas.microsoft.com/office/word/2012/wordml" xmlns:w16se="http://schemas.microsoft.com/office/word/2015/wordml/symex" xmlns:wpg="http://schemas.microsoft.com/office/word/2010/wordprocessingGroup" xmlns:wpi="http://schemas.microsoft.com/office/word/2010/wordprocessingInk" xmlns:wne="http://schemas.microsoft.com/office/word/2006/wordml" xmlns:wps="http://schemas.microsoft.com/office/word/2010/wordprocessingShape" mc:Ignorable="w14 w15 w16se wp14">
   <w:p>
     <w:pPr>
       <w:pStyle w:val="Footer"/>
@@ -11415,7 +11254,7 @@
 </file>
 
 <file path=word/footnotes.xml><?xml version="1.0" encoding="utf-8"?>
-<w:footnotes xmlns:wpc="http://schemas.microsoft.com/office/word/2010/wordprocessingCanvas" xmlns:cx="http://schemas.microsoft.com/office/drawing/2014/chartex" xmlns:mc="http://schemas.openxmlformats.org/markup-compatibility/2006" xmlns:o="urn:schemas-microsoft-com:office:office" xmlns:r="http://schemas.openxmlformats.org/officeDocument/2006/relationships" xmlns:m="http://schemas.openxmlformats.org/officeDocument/2006/math" xmlns:v="urn:schemas-microsoft-com:vml" xmlns:wp14="http://schemas.microsoft.com/office/word/2010/wordprocessingDrawing" xmlns:wp="http://schemas.openxmlformats.org/drawingml/2006/wordprocessingDrawing" xmlns:w10="urn:schemas-microsoft-com:office:word" xmlns:w="http://schemas.openxmlformats.org/wordprocessingml/2006/main" xmlns:w14="http://schemas.microsoft.com/office/word/2010/wordml" xmlns:w15="http://schemas.microsoft.com/office/word/2012/wordml" xmlns:w16se="http://schemas.microsoft.com/office/word/2015/wordml/symex" xmlns:wpg="http://schemas.microsoft.com/office/word/2010/wordprocessingGroup" xmlns:wpi="http://schemas.microsoft.com/office/word/2010/wordprocessingInk" xmlns:wne="http://schemas.microsoft.com/office/word/2006/wordml" xmlns:wps="http://schemas.microsoft.com/office/word/2010/wordprocessingShape" mc:Ignorable="w14 w15 w16se wp14">
+<w:footnotes xmlns:wpc="http://schemas.microsoft.com/office/word/2010/wordprocessingCanvas" xmlns:cx="http://schemas.microsoft.com/office/drawing/2014/chartex" xmlns:cx1="http://schemas.microsoft.com/office/drawing/2015/9/8/chartex" xmlns:cx2="http://schemas.microsoft.com/office/drawing/2015/10/21/chartex" xmlns:cx3="http://schemas.microsoft.com/office/drawing/2016/5/9/chartex" xmlns:cx4="http://schemas.microsoft.com/office/drawing/2016/5/10/chartex" xmlns:cx5="http://schemas.microsoft.com/office/drawing/2016/5/11/chartex" xmlns:cx6="http://schemas.microsoft.com/office/drawing/2016/5/12/chartex" xmlns:cx7="http://schemas.microsoft.com/office/drawing/2016/5/13/chartex" xmlns:cx8="http://schemas.microsoft.com/office/drawing/2016/5/14/chartex" xmlns:mc="http://schemas.openxmlformats.org/markup-compatibility/2006" xmlns:o="urn:schemas-microsoft-com:office:office" xmlns:r="http://schemas.openxmlformats.org/officeDocument/2006/relationships" xmlns:m="http://schemas.openxmlformats.org/officeDocument/2006/math" xmlns:v="urn:schemas-microsoft-com:vml" xmlns:wp14="http://schemas.microsoft.com/office/word/2010/wordprocessingDrawing" xmlns:wp="http://schemas.openxmlformats.org/drawingml/2006/wordprocessingDrawing" xmlns:w10="urn:schemas-microsoft-com:office:word" xmlns:w="http://schemas.openxmlformats.org/wordprocessingml/2006/main" xmlns:w14="http://schemas.microsoft.com/office/word/2010/wordml" xmlns:w15="http://schemas.microsoft.com/office/word/2012/wordml" xmlns:w16se="http://schemas.microsoft.com/office/word/2015/wordml/symex" xmlns:wpg="http://schemas.microsoft.com/office/word/2010/wordprocessingGroup" xmlns:wpi="http://schemas.microsoft.com/office/word/2010/wordprocessingInk" xmlns:wne="http://schemas.microsoft.com/office/word/2006/wordml" xmlns:wps="http://schemas.microsoft.com/office/word/2010/wordprocessingShape" mc:Ignorable="w14 w15 w16se wp14">
   <w:footnote w:type="separator" w:id="-1">
     <w:p>
       <w:r>
@@ -11434,19 +11273,19 @@
 </file>
 
 <file path=word/header1.xml><?xml version="1.0" encoding="utf-8"?>
-<w:hdr xmlns:wpc="http://schemas.microsoft.com/office/word/2010/wordprocessingCanvas" xmlns:cx="http://schemas.microsoft.com/office/drawing/2014/chartex" xmlns:mc="http://schemas.openxmlformats.org/markup-compatibility/2006" xmlns:o="urn:schemas-microsoft-com:office:office" xmlns:r="http://schemas.openxmlformats.org/officeDocument/2006/relationships" xmlns:m="http://schemas.openxmlformats.org/officeDocument/2006/math" xmlns:v="urn:schemas-microsoft-com:vml" xmlns:wp14="http://schemas.microsoft.com/office/word/2010/wordprocessingDrawing" xmlns:wp="http://schemas.openxmlformats.org/drawingml/2006/wordprocessingDrawing" xmlns:w10="urn:schemas-microsoft-com:office:word" xmlns:w="http://schemas.openxmlformats.org/wordprocessingml/2006/main" xmlns:w14="http://schemas.microsoft.com/office/word/2010/wordml" xmlns:w15="http://schemas.microsoft.com/office/word/2012/wordml" xmlns:w16se="http://schemas.microsoft.com/office/word/2015/wordml/symex" xmlns:wpg="http://schemas.microsoft.com/office/word/2010/wordprocessingGroup" xmlns:wpi="http://schemas.microsoft.com/office/word/2010/wordprocessingInk" xmlns:wne="http://schemas.microsoft.com/office/word/2006/wordml" xmlns:wps="http://schemas.microsoft.com/office/word/2010/wordprocessingShape" mc:Ignorable="w14 w15 w16se wp14">
+<w:hdr xmlns:wpc="http://schemas.microsoft.com/office/word/2010/wordprocessingCanvas" xmlns:cx="http://schemas.microsoft.com/office/drawing/2014/chartex" xmlns:cx1="http://schemas.microsoft.com/office/drawing/2015/9/8/chartex" xmlns:cx2="http://schemas.microsoft.com/office/drawing/2015/10/21/chartex" xmlns:cx3="http://schemas.microsoft.com/office/drawing/2016/5/9/chartex" xmlns:cx4="http://schemas.microsoft.com/office/drawing/2016/5/10/chartex" xmlns:cx5="http://schemas.microsoft.com/office/drawing/2016/5/11/chartex" xmlns:cx6="http://schemas.microsoft.com/office/drawing/2016/5/12/chartex" xmlns:cx7="http://schemas.microsoft.com/office/drawing/2016/5/13/chartex" xmlns:cx8="http://schemas.microsoft.com/office/drawing/2016/5/14/chartex" xmlns:mc="http://schemas.openxmlformats.org/markup-compatibility/2006" xmlns:o="urn:schemas-microsoft-com:office:office" xmlns:r="http://schemas.openxmlformats.org/officeDocument/2006/relationships" xmlns:m="http://schemas.openxmlformats.org/officeDocument/2006/math" xmlns:v="urn:schemas-microsoft-com:vml" xmlns:wp14="http://schemas.microsoft.com/office/word/2010/wordprocessingDrawing" xmlns:wp="http://schemas.openxmlformats.org/drawingml/2006/wordprocessingDrawing" xmlns:w10="urn:schemas-microsoft-com:office:word" xmlns:w="http://schemas.openxmlformats.org/wordprocessingml/2006/main" xmlns:w14="http://schemas.microsoft.com/office/word/2010/wordml" xmlns:w15="http://schemas.microsoft.com/office/word/2012/wordml" xmlns:w16se="http://schemas.microsoft.com/office/word/2015/wordml/symex" xmlns:wpg="http://schemas.microsoft.com/office/word/2010/wordprocessingGroup" xmlns:wpi="http://schemas.microsoft.com/office/word/2010/wordprocessingInk" xmlns:wne="http://schemas.microsoft.com/office/word/2006/wordml" xmlns:wps="http://schemas.microsoft.com/office/word/2010/wordprocessingShape" mc:Ignorable="w14 w15 w16se wp14">
   <w:p/>
 </w:hdr>
 </file>
 
 <file path=word/header2.xml><?xml version="1.0" encoding="utf-8"?>
-<w:hdr xmlns:wpc="http://schemas.microsoft.com/office/word/2010/wordprocessingCanvas" xmlns:cx="http://schemas.microsoft.com/office/drawing/2014/chartex" xmlns:mc="http://schemas.openxmlformats.org/markup-compatibility/2006" xmlns:o="urn:schemas-microsoft-com:office:office" xmlns:r="http://schemas.openxmlformats.org/officeDocument/2006/relationships" xmlns:m="http://schemas.openxmlformats.org/officeDocument/2006/math" xmlns:v="urn:schemas-microsoft-com:vml" xmlns:wp14="http://schemas.microsoft.com/office/word/2010/wordprocessingDrawing" xmlns:wp="http://schemas.openxmlformats.org/drawingml/2006/wordprocessingDrawing" xmlns:w10="urn:schemas-microsoft-com:office:word" xmlns:w="http://schemas.openxmlformats.org/wordprocessingml/2006/main" xmlns:w14="http://schemas.microsoft.com/office/word/2010/wordml" xmlns:w15="http://schemas.microsoft.com/office/word/2012/wordml" xmlns:w16se="http://schemas.microsoft.com/office/word/2015/wordml/symex" xmlns:wpg="http://schemas.microsoft.com/office/word/2010/wordprocessingGroup" xmlns:wpi="http://schemas.microsoft.com/office/word/2010/wordprocessingInk" xmlns:wne="http://schemas.microsoft.com/office/word/2006/wordml" xmlns:wps="http://schemas.microsoft.com/office/word/2010/wordprocessingShape" mc:Ignorable="w14 w15 w16se wp14">
+<w:hdr xmlns:wpc="http://schemas.microsoft.com/office/word/2010/wordprocessingCanvas" xmlns:cx="http://schemas.microsoft.com/office/drawing/2014/chartex" xmlns:cx1="http://schemas.microsoft.com/office/drawing/2015/9/8/chartex" xmlns:cx2="http://schemas.microsoft.com/office/drawing/2015/10/21/chartex" xmlns:cx3="http://schemas.microsoft.com/office/drawing/2016/5/9/chartex" xmlns:cx4="http://schemas.microsoft.com/office/drawing/2016/5/10/chartex" xmlns:cx5="http://schemas.microsoft.com/office/drawing/2016/5/11/chartex" xmlns:cx6="http://schemas.microsoft.com/office/drawing/2016/5/12/chartex" xmlns:cx7="http://schemas.microsoft.com/office/drawing/2016/5/13/chartex" xmlns:cx8="http://schemas.microsoft.com/office/drawing/2016/5/14/chartex" xmlns:mc="http://schemas.openxmlformats.org/markup-compatibility/2006" xmlns:o="urn:schemas-microsoft-com:office:office" xmlns:r="http://schemas.openxmlformats.org/officeDocument/2006/relationships" xmlns:m="http://schemas.openxmlformats.org/officeDocument/2006/math" xmlns:v="urn:schemas-microsoft-com:vml" xmlns:wp14="http://schemas.microsoft.com/office/word/2010/wordprocessingDrawing" xmlns:wp="http://schemas.openxmlformats.org/drawingml/2006/wordprocessingDrawing" xmlns:w10="urn:schemas-microsoft-com:office:word" xmlns:w="http://schemas.openxmlformats.org/wordprocessingml/2006/main" xmlns:w14="http://schemas.microsoft.com/office/word/2010/wordml" xmlns:w15="http://schemas.microsoft.com/office/word/2012/wordml" xmlns:w16se="http://schemas.microsoft.com/office/word/2015/wordml/symex" xmlns:wpg="http://schemas.microsoft.com/office/word/2010/wordprocessingGroup" xmlns:wpi="http://schemas.microsoft.com/office/word/2010/wordprocessingInk" xmlns:wne="http://schemas.microsoft.com/office/word/2006/wordml" xmlns:wps="http://schemas.microsoft.com/office/word/2010/wordprocessingShape" mc:Ignorable="w14 w15 w16se wp14">
   <w:p/>
 </w:hdr>
 </file>
 
 <file path=word/numbering.xml><?xml version="1.0" encoding="utf-8"?>
-<w:numbering xmlns:wpc="http://schemas.microsoft.com/office/word/2010/wordprocessingCanvas" xmlns:cx="http://schemas.microsoft.com/office/drawing/2014/chartex" xmlns:mc="http://schemas.openxmlformats.org/markup-compatibility/2006" xmlns:o="urn:schemas-microsoft-com:office:office" xmlns:r="http://schemas.openxmlformats.org/officeDocument/2006/relationships" xmlns:m="http://schemas.openxmlformats.org/officeDocument/2006/math" xmlns:v="urn:schemas-microsoft-com:vml" xmlns:wp14="http://schemas.microsoft.com/office/word/2010/wordprocessingDrawing" xmlns:wp="http://schemas.openxmlformats.org/drawingml/2006/wordprocessingDrawing" xmlns:w10="urn:schemas-microsoft-com:office:word" xmlns:w="http://schemas.openxmlformats.org/wordprocessingml/2006/main" xmlns:w14="http://schemas.microsoft.com/office/word/2010/wordml" xmlns:w15="http://schemas.microsoft.com/office/word/2012/wordml" xmlns:w16se="http://schemas.microsoft.com/office/word/2015/wordml/symex" xmlns:wpg="http://schemas.microsoft.com/office/word/2010/wordprocessingGroup" xmlns:wpi="http://schemas.microsoft.com/office/word/2010/wordprocessingInk" xmlns:wne="http://schemas.microsoft.com/office/word/2006/wordml" xmlns:wps="http://schemas.microsoft.com/office/word/2010/wordprocessingShape" mc:Ignorable="w14 w15 w16se wp14">
+<w:numbering xmlns:wpc="http://schemas.microsoft.com/office/word/2010/wordprocessingCanvas" xmlns:cx="http://schemas.microsoft.com/office/drawing/2014/chartex" xmlns:cx1="http://schemas.microsoft.com/office/drawing/2015/9/8/chartex" xmlns:cx2="http://schemas.microsoft.com/office/drawing/2015/10/21/chartex" xmlns:cx3="http://schemas.microsoft.com/office/drawing/2016/5/9/chartex" xmlns:cx4="http://schemas.microsoft.com/office/drawing/2016/5/10/chartex" xmlns:cx5="http://schemas.microsoft.com/office/drawing/2016/5/11/chartex" xmlns:cx6="http://schemas.microsoft.com/office/drawing/2016/5/12/chartex" xmlns:cx7="http://schemas.microsoft.com/office/drawing/2016/5/13/chartex" xmlns:cx8="http://schemas.microsoft.com/office/drawing/2016/5/14/chartex" xmlns:mc="http://schemas.openxmlformats.org/markup-compatibility/2006" xmlns:o="urn:schemas-microsoft-com:office:office" xmlns:r="http://schemas.openxmlformats.org/officeDocument/2006/relationships" xmlns:m="http://schemas.openxmlformats.org/officeDocument/2006/math" xmlns:v="urn:schemas-microsoft-com:vml" xmlns:wp14="http://schemas.microsoft.com/office/word/2010/wordprocessingDrawing" xmlns:wp="http://schemas.openxmlformats.org/drawingml/2006/wordprocessingDrawing" xmlns:w10="urn:schemas-microsoft-com:office:word" xmlns:w="http://schemas.openxmlformats.org/wordprocessingml/2006/main" xmlns:w14="http://schemas.microsoft.com/office/word/2010/wordml" xmlns:w15="http://schemas.microsoft.com/office/word/2012/wordml" xmlns:w16se="http://schemas.microsoft.com/office/word/2015/wordml/symex" xmlns:wpg="http://schemas.microsoft.com/office/word/2010/wordprocessingGroup" xmlns:wpi="http://schemas.microsoft.com/office/word/2010/wordprocessingInk" xmlns:wne="http://schemas.microsoft.com/office/word/2006/wordml" xmlns:wps="http://schemas.microsoft.com/office/word/2010/wordprocessingShape" mc:Ignorable="w14 w15 w16se wp14">
   <w:abstractNum w:abstractNumId="0" w15:restartNumberingAfterBreak="0">
     <w:nsid w:val="05C62DB8"/>
     <w:multiLevelType w:val="hybridMultilevel"/>
@@ -13799,7 +13638,7 @@
     </w:rPrDefault>
     <w:pPrDefault/>
   </w:docDefaults>
-  <w:latentStyles w:defLockedState="0" w:defUIPriority="0" w:defSemiHidden="0" w:defUnhideWhenUsed="0" w:defQFormat="0" w:count="371">
+  <w:latentStyles w:defLockedState="0" w:defUIPriority="0" w:defSemiHidden="0" w:defUnhideWhenUsed="0" w:defQFormat="0" w:count="374">
     <w:lsdException w:name="Normal" w:qFormat="1"/>
     <w:lsdException w:name="heading 1" w:uiPriority="9" w:qFormat="1"/>
     <w:lsdException w:name="heading 2" w:qFormat="1"/>
@@ -13899,7 +13738,6 @@
     <w:lsdException w:name="HTML Sample" w:semiHidden="1" w:unhideWhenUsed="1"/>
     <w:lsdException w:name="HTML Typewriter" w:semiHidden="1" w:unhideWhenUsed="1"/>
     <w:lsdException w:name="HTML Variable" w:semiHidden="1" w:unhideWhenUsed="1"/>
-    <w:lsdException w:name="Normal Table" w:semiHidden="1" w:unhideWhenUsed="1"/>
     <w:lsdException w:name="annotation subject" w:semiHidden="1" w:unhideWhenUsed="1"/>
     <w:lsdException w:name="No List" w:semiHidden="1" w:unhideWhenUsed="1"/>
     <w:lsdException w:name="Outline List 1" w:semiHidden="1" w:unhideWhenUsed="1"/>
@@ -13944,7 +13782,6 @@
     <w:lsdException w:name="Table Professional" w:semiHidden="1" w:unhideWhenUsed="1"/>
     <w:lsdException w:name="Table Subtle 1" w:semiHidden="1" w:unhideWhenUsed="1"/>
     <w:lsdException w:name="Table Subtle 2" w:semiHidden="1" w:unhideWhenUsed="1"/>
-    <w:lsdException w:name="Table Web 1" w:semiHidden="1" w:unhideWhenUsed="1"/>
     <w:lsdException w:name="Table Web 2" w:semiHidden="1" w:unhideWhenUsed="1"/>
     <w:lsdException w:name="Table Web 3" w:semiHidden="1" w:unhideWhenUsed="1"/>
     <w:lsdException w:name="Balloon Text" w:semiHidden="1" w:unhideWhenUsed="1"/>
@@ -14164,6 +14001,9 @@
     <w:lsdException w:name="List Table 5 Dark Accent 6" w:uiPriority="50"/>
     <w:lsdException w:name="List Table 6 Colorful Accent 6" w:uiPriority="51"/>
     <w:lsdException w:name="List Table 7 Colorful Accent 6" w:uiPriority="52"/>
+    <w:lsdException w:name="Mention" w:semiHidden="1" w:uiPriority="99" w:unhideWhenUsed="1"/>
+    <w:lsdException w:name="Smart Hyperlink" w:semiHidden="1" w:uiPriority="99" w:unhideWhenUsed="1"/>
+    <w:lsdException w:name="Hashtag" w:semiHidden="1" w:uiPriority="99" w:unhideWhenUsed="1"/>
   </w:latentStyles>
   <w:style w:type="paragraph" w:default="1" w:styleId="Normal">
     <w:name w:val="Normal"/>
@@ -15165,7 +15005,7 @@
 </file>
 
 <file path=customXml/itemProps1.xml><?xml version="1.0" encoding="utf-8"?>
-<ds:datastoreItem xmlns:ds="http://schemas.openxmlformats.org/officeDocument/2006/customXml" ds:itemID="{84742860-93A9-4E01-9A24-B82BD251D304}">
+<ds:datastoreItem xmlns:ds="http://schemas.openxmlformats.org/officeDocument/2006/customXml" ds:itemID="{B6032326-64C0-4BF8-A009-EE8012FF121E}">
   <ds:schemaRefs>
     <ds:schemaRef ds:uri="http://schemas.openxmlformats.org/officeDocument/2006/bibliography"/>
   </ds:schemaRefs>

</xml_diff>